<commit_message>
Project Background completed in the report.
</commit_message>
<xml_diff>
--- a/Research Report.docx
+++ b/Research Report.docx
@@ -735,6 +735,194 @@
     </w:p>
     <w:p>
       <w:r>
+        <w:t xml:space="preserve">The different dimensions of text summarization can be generally categorized based on its input </w:t>
+      </w:r>
+      <w:r>
+        <w:t>type. [</w:t>
+      </w:r>
+      <w:r>
+        <w:t>19]</w:t>
+      </w:r>
+      <w:r>
+        <w:t xml:space="preserve"> </w:t>
+      </w:r>
+    </w:p>
+    <w:p>
+      <w:pPr>
+        <w:ind w:left="720"/>
+      </w:pPr>
+      <w:r>
+        <w:rPr>
+          <w:b/>
+        </w:rPr>
+        <w:t>Single Document summarization</w:t>
+      </w:r>
+      <w:r>
+        <w:rPr>
+          <w:b/>
+        </w:rPr>
+        <w:t xml:space="preserve"> </w:t>
+      </w:r>
+      <w:r>
+        <w:t>-</w:t>
+      </w:r>
+      <w:r>
+        <w:t xml:space="preserve">Single document summarization produces summary of single </w:t>
+      </w:r>
+      <w:r>
+        <w:t xml:space="preserve">  </w:t>
+      </w:r>
+      <w:r>
+        <w:t xml:space="preserve">input </w:t>
+      </w:r>
+      <w:r>
+        <w:t>document. [</w:t>
+      </w:r>
+      <w:r>
+        <w:t>19]</w:t>
+      </w:r>
+    </w:p>
+    <w:p>
+      <w:pPr>
+        <w:ind w:left="720"/>
+      </w:pPr>
+      <w:r>
+        <w:rPr>
+          <w:b/>
+        </w:rPr>
+        <w:t xml:space="preserve">Multi Document Summarization </w:t>
+      </w:r>
+      <w:r>
+        <w:t>–</w:t>
+      </w:r>
+      <w:r>
+        <w:t xml:space="preserve"> </w:t>
+      </w:r>
+      <w:r>
+        <w:t xml:space="preserve">On the other hand, multi document summarization produces summary of multiple input </w:t>
+      </w:r>
+      <w:r>
+        <w:t>document. [19]</w:t>
+      </w:r>
+    </w:p>
+    <w:p>
+      <w:r>
+        <w:t xml:space="preserve">Base on purpose summarization can be divided in </w:t>
+      </w:r>
+      <w:r>
+        <w:t xml:space="preserve">to different </w:t>
+      </w:r>
+      <w:r>
+        <w:t>categories.</w:t>
+      </w:r>
+    </w:p>
+    <w:p>
+      <w:pPr>
+        <w:ind w:left="720"/>
+      </w:pPr>
+      <w:r>
+        <w:rPr>
+          <w:b/>
+        </w:rPr>
+        <w:t>Generic</w:t>
+      </w:r>
+      <w:r>
+        <w:rPr>
+          <w:b/>
+        </w:rPr>
+        <w:t xml:space="preserve"> Summarization </w:t>
+      </w:r>
+      <w:r>
+        <w:t>-</w:t>
+      </w:r>
+      <w:r>
+        <w:t xml:space="preserve"> </w:t>
+      </w:r>
+      <w:r>
+        <w:t xml:space="preserve">Generic summarization purpose is to summarize all texts regardless of </w:t>
+      </w:r>
+      <w:r>
+        <w:t xml:space="preserve">its topic or </w:t>
+      </w:r>
+      <w:r>
+        <w:t>domain. Generic</w:t>
+      </w:r>
+      <w:r>
+        <w:t xml:space="preserve"> </w:t>
+      </w:r>
+      <w:r>
+        <w:t xml:space="preserve">summaries make no assumptions about the domain of its source information and view all documents as homogenous </w:t>
+      </w:r>
+      <w:r>
+        <w:t>texts. [19]</w:t>
+      </w:r>
+    </w:p>
+    <w:p>
+      <w:pPr>
+        <w:ind w:left="720"/>
+      </w:pPr>
+      <w:r>
+        <w:rPr>
+          <w:b/>
+        </w:rPr>
+        <w:t>Domain Specific Summarization</w:t>
+      </w:r>
+      <w:r>
+        <w:t xml:space="preserve"> -</w:t>
+      </w:r>
+      <w:r>
+        <w:t xml:space="preserve"> </w:t>
+      </w:r>
+      <w:r>
+        <w:t xml:space="preserve">this type of summarization requires domain </w:t>
+      </w:r>
+      <w:r>
+        <w:t>specific. [19]</w:t>
+      </w:r>
+      <w:r>
+        <w:t xml:space="preserve"> knowledge bases to assist its sentence selection process</w:t>
+      </w:r>
+      <w:r>
+        <w:t>.</w:t>
+      </w:r>
+    </w:p>
+    <w:p>
+      <w:pPr>
+        <w:ind w:left="720"/>
+        <w:rPr>
+          <w:b/>
+        </w:rPr>
+      </w:pPr>
+      <w:r>
+        <w:rPr>
+          <w:b/>
+        </w:rPr>
+        <w:t>Query focused summarization</w:t>
+      </w:r>
+      <w:r>
+        <w:rPr>
+          <w:b/>
+        </w:rPr>
+        <w:t xml:space="preserve"> </w:t>
+      </w:r>
+      <w:r>
+        <w:t>-</w:t>
+      </w:r>
+      <w:r>
+        <w:t xml:space="preserve"> </w:t>
+      </w:r>
+      <w:r>
+        <w:t>Query-based summary contains only information which are queried by the user</w:t>
+      </w:r>
+      <w:r>
+        <w:t>.</w:t>
+      </w:r>
+      <w:r>
+        <w:t xml:space="preserve"> [19]</w:t>
+      </w:r>
+    </w:p>
+    <w:p>
+      <w:r>
         <w:t xml:space="preserve">Also </w:t>
       </w:r>
       <w:r>
@@ -747,7 +935,13 @@
         <w:t>Diffe</w:t>
       </w:r>
       <w:r>
-        <w:t xml:space="preserve">rent categories. </w:t>
+        <w:t>rent categories</w:t>
+      </w:r>
+      <w:r>
+        <w:t xml:space="preserve"> base on output type.</w:t>
+      </w:r>
+      <w:r>
+        <w:t xml:space="preserve"> </w:t>
       </w:r>
     </w:p>
     <w:p>
@@ -764,15 +958,30 @@
         <w:rPr>
           <w:b/>
         </w:rPr>
-        <w:t xml:space="preserve"> -</w:t>
-      </w:r>
-      <w:r>
-        <w:t xml:space="preserve"> text summarization involves the selection of phrases and sentences from the source document to make up the new summary</w:t>
+        <w:t xml:space="preserve"> </w:t>
+      </w:r>
+      <w:r>
+        <w:t>-</w:t>
+      </w:r>
+      <w:r>
+        <w:t xml:space="preserve"> </w:t>
+      </w:r>
+      <w:r>
+        <w:t>extracts are produced by identifying important sentences which are directly selected from the document</w:t>
+      </w:r>
+      <w:r>
+        <w:t>.</w:t>
+      </w:r>
+      <w:r>
+        <w:t xml:space="preserve"> [19]</w:t>
       </w:r>
     </w:p>
     <w:p>
       <w:pPr>
         <w:ind w:left="720"/>
+        <w:rPr>
+          <w:b/>
+        </w:rPr>
       </w:pPr>
       <w:r>
         <w:rPr>
@@ -784,19 +993,48 @@
         <w:rPr>
           <w:b/>
         </w:rPr>
-        <w:t xml:space="preserve"> - </w:t>
-      </w:r>
-      <w:r>
-        <w:t>text summarization involves generating entirely new phrases and sentences to capture the meaning of the source document.</w:t>
-      </w:r>
-    </w:p>
-    <w:p>
-      <w:r>
-        <w:t>Within and across these two summaries there are two sub categories of summarization Based on function and target reader</w:t>
+        <w:t xml:space="preserve"> </w:t>
+      </w:r>
+      <w:r>
+        <w:t>-</w:t>
+      </w:r>
+      <w:r>
+        <w:rPr>
+          <w:b/>
+        </w:rPr>
+        <w:t xml:space="preserve"> </w:t>
+      </w:r>
+      <w:r>
+        <w:t>In abstractive summarization, the selected document sentences are combined coherently and compressed to exclude unimportant sections of the sentences</w:t>
       </w:r>
       <w:r>
         <w:t>.</w:t>
       </w:r>
+      <w:r>
+        <w:t xml:space="preserve"> [19</w:t>
+      </w:r>
+      <w:bookmarkStart w:id="0" w:name="_GoBack"/>
+      <w:bookmarkEnd w:id="0"/>
+      <w:r>
+        <w:t>]</w:t>
+      </w:r>
+    </w:p>
+    <w:p>
+      <w:r>
+        <w:t xml:space="preserve">Also there are </w:t>
+      </w:r>
+      <w:r>
+        <w:t>categories of summarization</w:t>
+      </w:r>
+      <w:r>
+        <w:t xml:space="preserve"> </w:t>
+      </w:r>
+      <w:r>
+        <w:t>Based on language</w:t>
+      </w:r>
+      <w:r>
+        <w:t>.</w:t>
+      </w:r>
     </w:p>
     <w:p>
       <w:pPr>
@@ -811,295 +1049,173 @@
         <w:rPr>
           <w:b/>
         </w:rPr>
-        <w:t>Indicative summary</w:t>
-      </w:r>
-    </w:p>
-    <w:p>
-      <w:r>
-        <w:t xml:space="preserve">This type of summary categorizes the topics of the document and characteristics such as length, writing style, etc. This sort of summary is required for writing an abstract for a less structured document like an essay, editorial, or book. An indicative abstract is generally made up of three </w:t>
-      </w:r>
-      <w:r>
-        <w:t>parts</w:t>
+        <w:t>Mono-lingual summarization</w:t>
+      </w:r>
+      <w:r>
+        <w:rPr>
+          <w:b/>
+        </w:rPr>
+        <w:t xml:space="preserve"> </w:t>
+      </w:r>
+      <w:r>
+        <w:t>-</w:t>
+      </w:r>
+      <w:r>
+        <w:rPr>
+          <w:b/>
+        </w:rPr>
+        <w:t xml:space="preserve"> </w:t>
+      </w:r>
+      <w:r>
+        <w:t xml:space="preserve">Here </w:t>
+      </w:r>
+      <w:r>
+        <w:t>i</w:t>
+      </w:r>
+      <w:r>
+        <w:t>nput and Target document in the same language</w:t>
       </w:r>
       <w:r>
         <w:t>.</w:t>
       </w:r>
-      <w:r>
-        <w:t xml:space="preserve"> [</w:t>
-      </w:r>
-      <w:r>
-        <w:t>17]</w:t>
-      </w:r>
-    </w:p>
-    <w:p>
-      <w:pPr>
-        <w:rPr>
-          <w:b/>
-        </w:rPr>
-      </w:pPr>
-      <w:r>
-        <w:rPr>
-          <w:b/>
-        </w:rPr>
-        <w:tab/>
-        <w:t>Informative summary</w:t>
-      </w:r>
-    </w:p>
-    <w:p>
-      <w:r>
-        <w:t xml:space="preserve">This summary is for writing an abstract for a strictly structured document like an experiment, investigation, or survey etc. An informative abstract is made up of four </w:t>
-      </w:r>
-      <w:r>
-        <w:t>parts</w:t>
+    </w:p>
+    <w:p>
+      <w:pPr>
+        <w:ind w:left="720"/>
+        <w:rPr>
+          <w:b/>
+        </w:rPr>
+      </w:pPr>
+      <w:r>
+        <w:rPr>
+          <w:b/>
+        </w:rPr>
+        <w:t>Multi-lingual summarization</w:t>
+      </w:r>
+      <w:r>
+        <w:rPr>
+          <w:b/>
+        </w:rPr>
+        <w:t xml:space="preserve"> </w:t>
+      </w:r>
+      <w:r>
+        <w:t>-</w:t>
+      </w:r>
+      <w:r>
+        <w:rPr>
+          <w:b/>
+        </w:rPr>
+        <w:t xml:space="preserve"> </w:t>
+      </w:r>
+      <w:r>
+        <w:t xml:space="preserve">Here </w:t>
+      </w:r>
+      <w:r>
+        <w:t>i</w:t>
+      </w:r>
+      <w:r>
+        <w:t xml:space="preserve">f the input </w:t>
+      </w:r>
+      <w:r>
+        <w:t xml:space="preserve">document in multiple languages summary is also contain </w:t>
+      </w:r>
+      <w:r>
+        <w:t>these languages</w:t>
       </w:r>
       <w:r>
         <w:t>.</w:t>
       </w:r>
-      <w:r>
-        <w:t xml:space="preserve"> </w:t>
-      </w:r>
-      <w:r>
-        <w:t>[17]</w:t>
-      </w:r>
-      <w:r>
-        <w:t xml:space="preserve"> </w:t>
-      </w:r>
-    </w:p>
-    <w:p>
-      <w:pPr>
-        <w:pStyle w:val="ListParagraph"/>
-        <w:numPr>
-          <w:ilvl w:val="0"/>
-          <w:numId w:val="1"/>
-        </w:numPr>
-      </w:pPr>
-      <w:r>
-        <w:t>Purpose</w:t>
-      </w:r>
-    </w:p>
-    <w:p>
-      <w:pPr>
-        <w:pStyle w:val="ListParagraph"/>
-        <w:numPr>
-          <w:ilvl w:val="0"/>
-          <w:numId w:val="1"/>
-        </w:numPr>
-      </w:pPr>
-      <w:r>
-        <w:t xml:space="preserve"> Methodology</w:t>
-      </w:r>
-    </w:p>
-    <w:p>
-      <w:pPr>
-        <w:pStyle w:val="ListParagraph"/>
-        <w:numPr>
-          <w:ilvl w:val="0"/>
-          <w:numId w:val="1"/>
-        </w:numPr>
-      </w:pPr>
-      <w:r>
-        <w:t>Results</w:t>
-      </w:r>
-    </w:p>
-    <w:p>
-      <w:pPr>
-        <w:pStyle w:val="ListParagraph"/>
-        <w:numPr>
-          <w:ilvl w:val="0"/>
-          <w:numId w:val="1"/>
-        </w:numPr>
-      </w:pPr>
-      <w:r>
-        <w:t>Conclusions</w:t>
-      </w:r>
-    </w:p>
-    <w:p>
-      <w:pPr>
-        <w:ind w:firstLine="720"/>
-        <w:rPr>
-          <w:b/>
-        </w:rPr>
-      </w:pPr>
-      <w:r>
-        <w:rPr>
-          <w:b/>
-        </w:rPr>
+    </w:p>
+    <w:p>
+      <w:pPr>
+        <w:ind w:left="720"/>
+        <w:rPr>
+          <w:b/>
+        </w:rPr>
+      </w:pPr>
+      <w:r>
+        <w:rPr>
+          <w:b/>
+        </w:rPr>
+        <w:t>Cross-lingual summarization</w:t>
+      </w:r>
+      <w:r>
+        <w:rPr>
+          <w:b/>
+        </w:rPr>
+        <w:t xml:space="preserve"> </w:t>
+      </w:r>
+      <w:r>
+        <w:t>-</w:t>
+      </w:r>
+      <w:r>
+        <w:rPr>
+          <w:b/>
+        </w:rPr>
+        <w:t xml:space="preserve"> </w:t>
+      </w:r>
+      <w:r>
+        <w:t xml:space="preserve">Here </w:t>
+      </w:r>
+      <w:r>
+        <w:t xml:space="preserve">input document in one language and output document to be in another language. </w:t>
+      </w:r>
+    </w:p>
+    <w:p>
+      <w:r>
+        <w:t>In this project</w:t>
+      </w:r>
+      <w:r>
+        <w:t xml:space="preserve"> </w:t>
+      </w:r>
+      <w:r>
+        <w:t xml:space="preserve">automatic text summarization </w:t>
+      </w:r>
+      <w:r>
+        <w:t>is subj</w:t>
+      </w:r>
+      <w:r>
+        <w:t>ect to a single document summarization with multiple languages.</w:t>
+      </w:r>
+      <w:r>
+        <w:t xml:space="preserve"> Also, the summaries produced are largely extracts of the document being summarized, rather than newly generated abstracts</w:t>
+      </w:r>
+      <w:r>
+        <w:t xml:space="preserve"> there for this produce summaries base on extractive method. </w:t>
+      </w:r>
+      <w:r>
+        <w:t xml:space="preserve">Also this follows </w:t>
+      </w:r>
+      <w:r>
+        <w:t xml:space="preserve">Simple Statistical </w:t>
+      </w:r>
+      <w:r>
+        <w:t>Approach</w:t>
+      </w:r>
+      <w:r>
+        <w:t xml:space="preserve">. Since this summarizer text in the input </w:t>
+      </w:r>
+      <w:r>
+        <w:lastRenderedPageBreak/>
+        <w:t xml:space="preserve">document this </w:t>
+      </w:r>
+      <w:r>
+        <w:t xml:space="preserve">is a </w:t>
+      </w:r>
+      <w:r>
         <w:t>Query focused summarization</w:t>
       </w:r>
-    </w:p>
-    <w:p>
-      <w:r>
-        <w:t>This summarize text in the input document that is relevant to a specific user query.</w:t>
-      </w:r>
-    </w:p>
-    <w:p>
-      <w:r>
-        <w:t xml:space="preserve">Also there are </w:t>
-      </w:r>
-      <w:r>
-        <w:t>categories of summarization</w:t>
-      </w:r>
-      <w:r>
-        <w:t xml:space="preserve"> </w:t>
-      </w:r>
-      <w:r>
-        <w:t>Based on language</w:t>
-      </w:r>
       <w:r>
         <w:t>.</w:t>
       </w:r>
-    </w:p>
-    <w:p>
-      <w:pPr>
-        <w:rPr>
-          <w:b/>
-        </w:rPr>
-      </w:pPr>
-      <w:r>
-        <w:tab/>
-      </w:r>
-      <w:r>
-        <w:rPr>
-          <w:b/>
-        </w:rPr>
-        <w:t>Mono-lingual summarization</w:t>
-      </w:r>
-    </w:p>
-    <w:p>
-      <w:r>
-        <w:t xml:space="preserve">Here </w:t>
-      </w:r>
-      <w:r>
-        <w:t>i</w:t>
-      </w:r>
-      <w:r>
-        <w:t>nput and Target document in the same language</w:t>
-      </w:r>
-      <w:r>
-        <w:t>.</w:t>
-      </w:r>
-    </w:p>
-    <w:p>
-      <w:pPr>
-        <w:rPr>
-          <w:b/>
-        </w:rPr>
-      </w:pPr>
-      <w:r>
-        <w:tab/>
-      </w:r>
-      <w:r>
-        <w:rPr>
-          <w:b/>
-        </w:rPr>
-        <w:t>Multi-lingual summarization</w:t>
-      </w:r>
-    </w:p>
-    <w:p>
-      <w:r>
-        <w:t xml:space="preserve">Here </w:t>
-      </w:r>
-      <w:r>
-        <w:t>i</w:t>
-      </w:r>
-      <w:r>
-        <w:t xml:space="preserve">f the input </w:t>
-      </w:r>
-      <w:r>
-        <w:t xml:space="preserve">document in multiple languages summary is also contain </w:t>
-      </w:r>
-      <w:r>
-        <w:t>these languages</w:t>
-      </w:r>
-      <w:r>
-        <w:t>.</w:t>
-      </w:r>
-    </w:p>
-    <w:p>
-      <w:pPr>
-        <w:rPr>
-          <w:b/>
-        </w:rPr>
-      </w:pPr>
-      <w:r>
-        <w:rPr>
-          <w:b/>
-        </w:rPr>
-        <w:tab/>
-      </w:r>
-      <w:r>
-        <w:rPr>
-          <w:b/>
-        </w:rPr>
-        <w:t>Cross-lingual summarization</w:t>
-      </w:r>
-    </w:p>
-    <w:p>
-      <w:r>
-        <w:t xml:space="preserve">Here </w:t>
-      </w:r>
-      <w:r>
-        <w:t xml:space="preserve">input document in one language and output document to be in another language. </w:t>
-      </w:r>
-    </w:p>
-    <w:p/>
-    <w:p>
-      <w:r>
-        <w:t>In this project</w:t>
-      </w:r>
-      <w:r>
-        <w:t xml:space="preserve"> </w:t>
-      </w:r>
-      <w:r>
-        <w:t xml:space="preserve">automatic text summarization </w:t>
-      </w:r>
-      <w:r>
-        <w:t>is subj</w:t>
-      </w:r>
-      <w:r>
-        <w:t>ect to a single document summarization with multiple languages.</w:t>
-      </w:r>
-      <w:r>
-        <w:t xml:space="preserve"> Also, the summaries produced are largely extracts of the document being summarized, rather than newly generated abstracts</w:t>
-      </w:r>
-      <w:r>
-        <w:t xml:space="preserve"> there for this produce summaries base on extractive method. </w:t>
-      </w:r>
-      <w:r>
-        <w:t xml:space="preserve">Also this follows </w:t>
-      </w:r>
-      <w:r>
-        <w:t xml:space="preserve">Simple Statistical </w:t>
-      </w:r>
-      <w:r>
-        <w:t>Approach</w:t>
-      </w:r>
-      <w:r>
-        <w:t xml:space="preserve">. Since this summarizer text in the input document this </w:t>
-      </w:r>
-      <w:r>
-        <w:t xml:space="preserve">is a </w:t>
-      </w:r>
-      <w:r>
-        <w:t>Query focused summarization</w:t>
-      </w:r>
-      <w:r>
-        <w:t>.</w:t>
-      </w:r>
-      <w:r>
-        <w:t xml:space="preserve"> </w:t>
-      </w:r>
-      <w:r>
-        <w:t>Mono-lingual summarization</w:t>
+      <w:r>
+        <w:t xml:space="preserve"> Mono-lingual summarization</w:t>
       </w:r>
       <w:r>
         <w:t>,</w:t>
       </w:r>
       <w:r>
-        <w:t xml:space="preserve"> </w:t>
-      </w:r>
-      <w:r>
-        <w:t>Cross-lingual summarization</w:t>
+        <w:t xml:space="preserve"> Cross-lingual summarization</w:t>
       </w:r>
       <w:r>
         <w:t xml:space="preserve">s are two type of summarizations which are </w:t>
@@ -1109,6 +1225,14 @@
       </w:r>
       <w:r>
         <w:t xml:space="preserve"> on language.</w:t>
+      </w:r>
+    </w:p>
+    <w:p>
+      <w:r>
+        <w:rPr>
+          <w:highlight w:val="yellow"/>
+        </w:rPr>
+        <w:t>Create a table here.</w:t>
       </w:r>
     </w:p>
     <w:p>
@@ -1224,13 +1348,12 @@
     </w:p>
     <w:p>
       <w:r>
-        <w:t>Chapter 2: Project Management Tools</w:t>
-      </w:r>
-    </w:p>
-    <w:p/>
-    <w:p/>
-    <w:p/>
-    <w:p/>
+        <w:t>Chap</w:t>
+      </w:r>
+      <w:r>
+        <w:t>ter 2: Project Management Tools</w:t>
+      </w:r>
+    </w:p>
     <w:p>
       <w:r>
         <w:t xml:space="preserve">2.1: </w:t>
@@ -1295,11 +1418,7 @@
         <w:t>place. From the start of the project to the implementation level and te</w:t>
       </w:r>
       <w:r>
-        <w:t xml:space="preserve">sting level variety of project management tools </w:t>
-      </w:r>
-      <w:r>
-        <w:lastRenderedPageBreak/>
-        <w:t xml:space="preserve">dynamically adapted to manage schedule, scope, </w:t>
+        <w:t xml:space="preserve">sting level variety of project management tools dynamically adapted to manage schedule, scope, </w:t>
       </w:r>
       <w:r>
         <w:t>risk,</w:t>
@@ -1399,6 +1518,7 @@
     </w:p>
     <w:p>
       <w:r>
+        <w:lastRenderedPageBreak/>
         <w:t>2.1.1: File Management</w:t>
       </w:r>
     </w:p>
@@ -1476,13 +1596,19 @@
         <w:t>.</w:t>
       </w:r>
       <w:r>
-        <w:t xml:space="preserve"> Since this </w:t>
-      </w:r>
-      <w:r>
-        <w:t>automatic text summarizer</w:t>
-      </w:r>
-      <w:r>
-        <w:t xml:space="preserve"> is an individual project only one person need to think about above mentioned criteria. Following</w:t>
+        <w:t xml:space="preserve"> Since this automatic text summarizer is an individual project </w:t>
+      </w:r>
+      <w:r>
+        <w:t>I thought</w:t>
+      </w:r>
+      <w:r>
+        <w:t xml:space="preserve"> about above</w:t>
+      </w:r>
+      <w:r>
+        <w:t xml:space="preserve"> all</w:t>
+      </w:r>
+      <w:r>
+        <w:t xml:space="preserve"> mentioned criteria. Following</w:t>
       </w:r>
       <w:r>
         <w:t xml:space="preserve"> is the sequence of the process of project planning to automatic text summarizer.</w:t>
@@ -1503,6 +1629,21 @@
     </w:p>
     <w:p>
       <w:r>
+        <w:t>After going through the literature survey in automatic text summarization, it is observed that till now most of the authors have used single approach to perform automatic text summarization using extraction</w:t>
+      </w:r>
+      <w:r>
+        <w:t xml:space="preserve"> </w:t>
+      </w:r>
+    </w:p>
+    <w:p>
+      <w:pPr>
+        <w:rPr>
+          <w:b/>
+        </w:rPr>
+      </w:pPr>
+    </w:p>
+    <w:p>
+      <w:r>
         <w:t xml:space="preserve">This ITS </w:t>
       </w:r>
       <w:r>
@@ -1551,10 +1692,7 @@
         <w:t xml:space="preserve">blog articles </w:t>
       </w:r>
       <w:r>
-        <w:t>and social media posts,</w:t>
-      </w:r>
-      <w:r>
-        <w:t xml:space="preserve"> </w:t>
+        <w:t xml:space="preserve">and social media posts, </w:t>
       </w:r>
       <w:r>
         <w:t>using</w:t>
@@ -1583,8 +1721,6 @@
       <w:r>
         <w:t xml:space="preserve">. </w:t>
       </w:r>
-      <w:bookmarkStart w:id="0" w:name="_GoBack"/>
-      <w:bookmarkEnd w:id="0"/>
     </w:p>
     <w:p>
       <w:pPr>
@@ -1646,10 +1782,7 @@
         <w:t xml:space="preserve">. For this reason, if </w:t>
       </w:r>
       <w:r>
-        <w:t>someone searches on something online,</w:t>
-      </w:r>
-      <w:r>
-        <w:t xml:space="preserve"> the response obtained is lots of diﬀerent Web pages with many information</w:t>
+        <w:t>someone searches on something online, the response obtained is lots of diﬀerent Web pages with many information</w:t>
       </w:r>
       <w:r>
         <w:t xml:space="preserve"> which is impossible for person to read completely.</w:t>
@@ -1667,16 +1800,7 @@
         <w:t xml:space="preserve"> </w:t>
       </w:r>
       <w:r>
-        <w:t>easy to</w:t>
-      </w:r>
-      <w:r>
-        <w:t xml:space="preserve"> </w:t>
-      </w:r>
-      <w:r>
-        <w:t>retrieve</w:t>
-      </w:r>
-      <w:r>
-        <w:t xml:space="preserve"> </w:t>
+        <w:t xml:space="preserve">easy to retrieve </w:t>
       </w:r>
       <w:r>
         <w:t>only</w:t>
@@ -1708,30 +1832,30 @@
     <w:p/>
     <w:p>
       <w:r>
+        <w:tab/>
+      </w:r>
+      <w:r>
+        <w:t>Derivation</w:t>
+      </w:r>
+      <w:r>
+        <w:t>-</w:t>
+      </w:r>
+    </w:p>
+    <w:p>
+      <w:r>
+        <w:tab/>
+      </w:r>
+      <w:r>
+        <w:t>Quality/completion criteria</w:t>
+      </w:r>
+      <w:r>
+        <w:t>-</w:t>
+      </w:r>
+    </w:p>
+    <w:p/>
+    <w:p>
+      <w:r>
         <w:lastRenderedPageBreak/>
-        <w:tab/>
-      </w:r>
-      <w:r>
-        <w:t>Derivation</w:t>
-      </w:r>
-      <w:r>
-        <w:t>-</w:t>
-      </w:r>
-    </w:p>
-    <w:p>
-      <w:r>
-        <w:tab/>
-      </w:r>
-      <w:r>
-        <w:t>Quality/completion criteria</w:t>
-      </w:r>
-      <w:r>
-        <w:t>-</w:t>
-      </w:r>
-    </w:p>
-    <w:p/>
-    <w:p>
-      <w:r>
         <w:t>Work packages</w:t>
       </w:r>
     </w:p>
@@ -1806,10 +1930,13 @@
         <w:t xml:space="preserve"> external </w:t>
       </w:r>
       <w:r>
-        <w:t>library itextpdf-5.1.0,</w:t>
-      </w:r>
-      <w:r>
-        <w:t>commons-logging-1.2.jar</w:t>
+        <w:t>library itextpdf-5.1.</w:t>
+      </w:r>
+      <w:r>
+        <w:t>0,</w:t>
+      </w:r>
+      <w:r>
+        <w:t xml:space="preserve"> commons-logging-1.2.jar</w:t>
       </w:r>
       <w:r>
         <w:t>,</w:t>
@@ -1863,67 +1990,67 @@
         <w:rPr>
           <w:b/>
         </w:rPr>
+        <w:t>(</w:t>
+      </w:r>
+      <w:r>
+        <w:rPr>
+          <w:b/>
+        </w:rPr>
+        <w:t>Transform</w:t>
+      </w:r>
+      <w:r>
+        <w:rPr>
+          <w:b/>
+        </w:rPr>
+        <w:t>)</w:t>
+      </w:r>
+      <w:r>
+        <w:t>, segmentation classification</w:t>
+      </w:r>
+      <w:r>
+        <w:t>(</w:t>
+      </w:r>
+      <w:r>
+        <w:rPr>
+          <w:b/>
+        </w:rPr>
+        <w:t>Transform</w:t>
+      </w:r>
+      <w:r>
+        <w:t>)</w:t>
+      </w:r>
+      <w:r>
+        <w:t>, and abstract generation</w:t>
+      </w:r>
+      <w:r>
+        <w:t>(</w:t>
+      </w:r>
+      <w:r>
+        <w:rPr>
+          <w:b/>
+        </w:rPr>
+        <w:t>Generate</w:t>
+      </w:r>
+      <w:r>
+        <w:t>)</w:t>
+      </w:r>
+      <w:r>
+        <w:t>.</w:t>
+      </w:r>
+      <w:r>
+        <w:t xml:space="preserve"> </w:t>
+      </w:r>
+      <w:r>
+        <w:t>As shown in the Figure 3.</w:t>
+      </w:r>
+    </w:p>
+    <w:p/>
+    <w:p>
+      <w:r>
+        <w:rPr>
+          <w:noProof/>
+        </w:rPr>
         <w:lastRenderedPageBreak/>
-        <w:t>(</w:t>
-      </w:r>
-      <w:r>
-        <w:rPr>
-          <w:b/>
-        </w:rPr>
-        <w:t>Transform</w:t>
-      </w:r>
-      <w:r>
-        <w:rPr>
-          <w:b/>
-        </w:rPr>
-        <w:t>)</w:t>
-      </w:r>
-      <w:r>
-        <w:t>, segmentation classification</w:t>
-      </w:r>
-      <w:r>
-        <w:t>(</w:t>
-      </w:r>
-      <w:r>
-        <w:rPr>
-          <w:b/>
-        </w:rPr>
-        <w:t>Transform</w:t>
-      </w:r>
-      <w:r>
-        <w:t>)</w:t>
-      </w:r>
-      <w:r>
-        <w:t>, and abstract generation</w:t>
-      </w:r>
-      <w:r>
-        <w:t>(</w:t>
-      </w:r>
-      <w:r>
-        <w:rPr>
-          <w:b/>
-        </w:rPr>
-        <w:t>Generate</w:t>
-      </w:r>
-      <w:r>
-        <w:t>)</w:t>
-      </w:r>
-      <w:r>
-        <w:t>.</w:t>
-      </w:r>
-      <w:r>
-        <w:t xml:space="preserve"> </w:t>
-      </w:r>
-      <w:r>
-        <w:t>As shown in the Figure 3.</w:t>
-      </w:r>
-    </w:p>
-    <w:p/>
-    <w:p>
-      <w:r>
-        <w:rPr>
-          <w:noProof/>
-        </w:rPr>
         <w:drawing>
           <wp:inline distT="0" distB="0" distL="0" distR="0" wp14:anchorId="0BF33A17" wp14:editId="44425A7D">
             <wp:extent cx="5133975" cy="2066925"/>
@@ -2265,6 +2392,7 @@
     <w:p/>
     <w:p>
       <w:r>
+        <w:lastRenderedPageBreak/>
         <w:t>3.2</w:t>
       </w:r>
       <w:r>
@@ -2522,12 +2650,6 @@
       <w:r>
         <w:t xml:space="preserve"> </w:t>
       </w:r>
-      <w:r>
-        <w:rPr>
-          <w:color w:val="C00000"/>
-        </w:rPr>
-        <w:t>need to modify</w:t>
-      </w:r>
     </w:p>
     <w:p>
       <w:pPr>
@@ -2626,6 +2748,7 @@
     </w:p>
     <w:p>
       <w:r>
+        <w:lastRenderedPageBreak/>
         <w:t xml:space="preserve">3.4: </w:t>
       </w:r>
       <w:r>
@@ -2758,17 +2881,17 @@
     </w:p>
     <w:p>
       <w:r>
+        <w:t>4.2.1: UI</w:t>
+      </w:r>
+    </w:p>
+    <w:p>
+      <w:r>
+        <w:t>4.2.2: Content</w:t>
+      </w:r>
+    </w:p>
+    <w:p>
+      <w:r>
         <w:lastRenderedPageBreak/>
-        <w:t>4.2.1: UI</w:t>
-      </w:r>
-    </w:p>
-    <w:p>
-      <w:r>
-        <w:t>4.2.2: Content</w:t>
-      </w:r>
-    </w:p>
-    <w:p>
-      <w:r>
         <w:t>4.2.3: Features</w:t>
       </w:r>
     </w:p>
@@ -3183,64 +3306,64 @@
       <w:lvlText w:val="%1."/>
       <w:lvlJc w:val="left"/>
       <w:pPr>
-        <w:ind w:left="1080" w:hanging="360"/>
+        <w:ind w:left="3240" w:hanging="360"/>
       </w:pPr>
       <w:rPr>
         <w:rFonts w:hint="default"/>
       </w:rPr>
     </w:lvl>
-    <w:lvl w:ilvl="1" w:tplc="04090019" w:tentative="1">
+    <w:lvl w:ilvl="1" w:tplc="04090019">
       <w:start w:val="1"/>
       <w:numFmt w:val="lowerLetter"/>
       <w:lvlText w:val="%2."/>
       <w:lvlJc w:val="left"/>
       <w:pPr>
-        <w:ind w:left="1800" w:hanging="360"/>
+        <w:ind w:left="3960" w:hanging="360"/>
       </w:pPr>
     </w:lvl>
-    <w:lvl w:ilvl="2" w:tplc="0409001B" w:tentative="1">
+    <w:lvl w:ilvl="2" w:tplc="0409001B">
       <w:start w:val="1"/>
       <w:numFmt w:val="lowerRoman"/>
       <w:lvlText w:val="%3."/>
       <w:lvlJc w:val="right"/>
       <w:pPr>
-        <w:ind w:left="2520" w:hanging="180"/>
+        <w:ind w:left="4680" w:hanging="180"/>
       </w:pPr>
     </w:lvl>
-    <w:lvl w:ilvl="3" w:tplc="0409000F" w:tentative="1">
+    <w:lvl w:ilvl="3" w:tplc="0409000F">
       <w:start w:val="1"/>
       <w:numFmt w:val="decimal"/>
       <w:lvlText w:val="%4."/>
       <w:lvlJc w:val="left"/>
       <w:pPr>
-        <w:ind w:left="3240" w:hanging="360"/>
+        <w:ind w:left="5400" w:hanging="360"/>
       </w:pPr>
     </w:lvl>
-    <w:lvl w:ilvl="4" w:tplc="04090019" w:tentative="1">
+    <w:lvl w:ilvl="4" w:tplc="04090019">
       <w:start w:val="1"/>
       <w:numFmt w:val="lowerLetter"/>
       <w:lvlText w:val="%5."/>
       <w:lvlJc w:val="left"/>
       <w:pPr>
-        <w:ind w:left="3960" w:hanging="360"/>
+        <w:ind w:left="6120" w:hanging="360"/>
       </w:pPr>
     </w:lvl>
-    <w:lvl w:ilvl="5" w:tplc="0409001B" w:tentative="1">
+    <w:lvl w:ilvl="5" w:tplc="0409001B">
       <w:start w:val="1"/>
       <w:numFmt w:val="lowerRoman"/>
       <w:lvlText w:val="%6."/>
       <w:lvlJc w:val="right"/>
       <w:pPr>
-        <w:ind w:left="4680" w:hanging="180"/>
+        <w:ind w:left="6840" w:hanging="180"/>
       </w:pPr>
     </w:lvl>
-    <w:lvl w:ilvl="6" w:tplc="0409000F" w:tentative="1">
+    <w:lvl w:ilvl="6" w:tplc="0409000F">
       <w:start w:val="1"/>
       <w:numFmt w:val="decimal"/>
       <w:lvlText w:val="%7."/>
       <w:lvlJc w:val="left"/>
       <w:pPr>
-        <w:ind w:left="5400" w:hanging="360"/>
+        <w:ind w:left="7560" w:hanging="360"/>
       </w:pPr>
     </w:lvl>
     <w:lvl w:ilvl="7" w:tplc="04090019" w:tentative="1">
@@ -3249,7 +3372,7 @@
       <w:lvlText w:val="%8."/>
       <w:lvlJc w:val="left"/>
       <w:pPr>
-        <w:ind w:left="6120" w:hanging="360"/>
+        <w:ind w:left="8280" w:hanging="360"/>
       </w:pPr>
     </w:lvl>
     <w:lvl w:ilvl="8" w:tplc="0409001B" w:tentative="1">
@@ -3258,7 +3381,7 @@
       <w:lvlText w:val="%9."/>
       <w:lvlJc w:val="right"/>
       <w:pPr>
-        <w:ind w:left="6840" w:hanging="180"/>
+        <w:ind w:left="9000" w:hanging="180"/>
       </w:pPr>
     </w:lvl>
   </w:abstractNum>
@@ -4016,7 +4139,7 @@
 </file>
 
 <file path=customXml/itemProps1.xml><?xml version="1.0" encoding="utf-8"?>
-<ds:datastoreItem xmlns:ds="http://schemas.openxmlformats.org/officeDocument/2006/customXml" ds:itemID="{F9AA960E-2762-47DB-BD96-7038D972B398}">
+<ds:datastoreItem xmlns:ds="http://schemas.openxmlformats.org/officeDocument/2006/customXml" ds:itemID="{7819D214-D9B7-4A3E-9C65-B99009DDB39E}">
   <ds:schemaRefs>
     <ds:schemaRef ds:uri="http://schemas.openxmlformats.org/officeDocument/2006/bibliography"/>
   </ds:schemaRefs>

</xml_diff>

<commit_message>
done project management(chapter 2) in the report
</commit_message>
<xml_diff>
--- a/Research Report.docx
+++ b/Research Report.docx
@@ -767,13 +767,7 @@
         <w:t>-</w:t>
       </w:r>
       <w:r>
-        <w:t xml:space="preserve">Single document summarization produces summary of single </w:t>
-      </w:r>
-      <w:r>
-        <w:t xml:space="preserve">  </w:t>
-      </w:r>
-      <w:r>
-        <w:t xml:space="preserve">input </w:t>
+        <w:t xml:space="preserve">Single document summarization produces summary of single   input </w:t>
       </w:r>
       <w:r>
         <w:t>document. [</w:t>
@@ -807,13 +801,7 @@
     </w:p>
     <w:p>
       <w:r>
-        <w:t xml:space="preserve">Base on purpose summarization can be divided in </w:t>
-      </w:r>
-      <w:r>
-        <w:t xml:space="preserve">to different </w:t>
-      </w:r>
-      <w:r>
-        <w:t>categories.</w:t>
+        <w:t>Base on purpose summarization can be divided in to different categories.</w:t>
       </w:r>
     </w:p>
     <w:p>
@@ -839,10 +827,7 @@
         <w:t xml:space="preserve"> </w:t>
       </w:r>
       <w:r>
-        <w:t xml:space="preserve">Generic summarization purpose is to summarize all texts regardless of </w:t>
-      </w:r>
-      <w:r>
-        <w:t xml:space="preserve">its topic or </w:t>
+        <w:t xml:space="preserve">Generic summarization purpose is to summarize all texts regardless of its topic or </w:t>
       </w:r>
       <w:r>
         <w:t>domain. Generic</w:t>
@@ -880,7 +865,137 @@
         <w:t>specific. [19]</w:t>
       </w:r>
       <w:r>
-        <w:t xml:space="preserve"> knowledge bases to assist its sentence selection process</w:t>
+        <w:t xml:space="preserve"> knowledge bases to assist its sentence selection process.</w:t>
+      </w:r>
+    </w:p>
+    <w:p>
+      <w:pPr>
+        <w:ind w:left="720"/>
+        <w:rPr>
+          <w:b/>
+        </w:rPr>
+      </w:pPr>
+      <w:r>
+        <w:rPr>
+          <w:b/>
+        </w:rPr>
+        <w:t>Query focused summarization</w:t>
+      </w:r>
+      <w:r>
+        <w:rPr>
+          <w:b/>
+        </w:rPr>
+        <w:t xml:space="preserve"> </w:t>
+      </w:r>
+      <w:r>
+        <w:t>-</w:t>
+      </w:r>
+      <w:r>
+        <w:t xml:space="preserve"> Query-based summary contains only information which are queried by the user.</w:t>
+      </w:r>
+      <w:r>
+        <w:t xml:space="preserve"> [19]</w:t>
+      </w:r>
+    </w:p>
+    <w:p>
+      <w:r>
+        <w:t xml:space="preserve">Also </w:t>
+      </w:r>
+      <w:r>
+        <w:t>Summaries</w:t>
+      </w:r>
+      <w:r>
+        <w:t xml:space="preserve"> can be divided in to </w:t>
+      </w:r>
+      <w:r>
+        <w:t>Diffe</w:t>
+      </w:r>
+      <w:r>
+        <w:t>rent categories</w:t>
+      </w:r>
+      <w:r>
+        <w:t xml:space="preserve"> base on output type.</w:t>
+      </w:r>
+      <w:r>
+        <w:t xml:space="preserve"> </w:t>
+      </w:r>
+    </w:p>
+    <w:p>
+      <w:pPr>
+        <w:ind w:left="720"/>
+      </w:pPr>
+      <w:r>
+        <w:rPr>
+          <w:b/>
+        </w:rPr>
+        <w:t>Extractive</w:t>
+      </w:r>
+      <w:r>
+        <w:rPr>
+          <w:b/>
+        </w:rPr>
+        <w:t xml:space="preserve"> </w:t>
+      </w:r>
+      <w:r>
+        <w:t>-</w:t>
+      </w:r>
+      <w:r>
+        <w:t xml:space="preserve"> </w:t>
+      </w:r>
+      <w:r>
+        <w:t>extracts are produced by identifying important sentences which are directly selected from the document.</w:t>
+      </w:r>
+      <w:r>
+        <w:t xml:space="preserve"> [19]</w:t>
+      </w:r>
+    </w:p>
+    <w:p>
+      <w:pPr>
+        <w:ind w:left="720"/>
+        <w:rPr>
+          <w:b/>
+        </w:rPr>
+      </w:pPr>
+      <w:r>
+        <w:rPr>
+          <w:b/>
+        </w:rPr>
+        <w:t>Abstractive</w:t>
+      </w:r>
+      <w:r>
+        <w:rPr>
+          <w:b/>
+        </w:rPr>
+        <w:t xml:space="preserve"> </w:t>
+      </w:r>
+      <w:r>
+        <w:t>-</w:t>
+      </w:r>
+      <w:r>
+        <w:rPr>
+          <w:b/>
+        </w:rPr>
+        <w:t xml:space="preserve"> </w:t>
+      </w:r>
+      <w:r>
+        <w:t>In abstractive summarization, the selected document sentences are combined coherently and compressed to exclude unimportant sections of the sentences.</w:t>
+      </w:r>
+      <w:r>
+        <w:t xml:space="preserve"> [19]</w:t>
+      </w:r>
+    </w:p>
+    <w:p>
+      <w:r>
+        <w:t xml:space="preserve">Also there are </w:t>
+      </w:r>
+      <w:r>
+        <w:t>categories of summarization</w:t>
+      </w:r>
+      <w:r>
+        <w:t xml:space="preserve"> </w:t>
+      </w:r>
+      <w:r>
+        <w:t>Based on language</w:t>
       </w:r>
       <w:r>
         <w:t>.</w:t>
@@ -888,6 +1003,49 @@
     </w:p>
     <w:p>
       <w:pPr>
+        <w:rPr>
+          <w:b/>
+        </w:rPr>
+      </w:pPr>
+      <w:r>
+        <w:tab/>
+      </w:r>
+      <w:r>
+        <w:rPr>
+          <w:b/>
+        </w:rPr>
+        <w:t>Mono-lingual summarization</w:t>
+      </w:r>
+      <w:r>
+        <w:rPr>
+          <w:b/>
+        </w:rPr>
+        <w:t xml:space="preserve"> </w:t>
+      </w:r>
+      <w:r>
+        <w:t>-</w:t>
+      </w:r>
+      <w:r>
+        <w:rPr>
+          <w:b/>
+        </w:rPr>
+        <w:t xml:space="preserve"> </w:t>
+      </w:r>
+      <w:r>
+        <w:t xml:space="preserve">Here </w:t>
+      </w:r>
+      <w:r>
+        <w:t>i</w:t>
+      </w:r>
+      <w:r>
+        <w:t>nput and Target document in the same language</w:t>
+      </w:r>
+      <w:r>
+        <w:t>.</w:t>
+      </w:r>
+    </w:p>
+    <w:p>
+      <w:pPr>
         <w:ind w:left="720"/>
         <w:rPr>
           <w:b/>
@@ -897,7 +1055,7 @@
         <w:rPr>
           <w:b/>
         </w:rPr>
-        <w:t>Query focused summarization</w:t>
+        <w:t>Multi-lingual summarization</w:t>
       </w:r>
       <w:r>
         <w:rPr>
@@ -909,50 +1067,42 @@
         <w:t>-</w:t>
       </w:r>
       <w:r>
-        <w:t xml:space="preserve"> </w:t>
-      </w:r>
-      <w:r>
-        <w:t>Query-based summary contains only information which are queried by the user</w:t>
+        <w:rPr>
+          <w:b/>
+        </w:rPr>
+        <w:t xml:space="preserve"> </w:t>
+      </w:r>
+      <w:r>
+        <w:t xml:space="preserve">Here </w:t>
+      </w:r>
+      <w:r>
+        <w:t>i</w:t>
+      </w:r>
+      <w:r>
+        <w:t xml:space="preserve">f the input </w:t>
+      </w:r>
+      <w:r>
+        <w:t xml:space="preserve">document in multiple languages summary is also contain </w:t>
+      </w:r>
+      <w:r>
+        <w:t>these languages</w:t>
       </w:r>
       <w:r>
         <w:t>.</w:t>
       </w:r>
-      <w:r>
-        <w:t xml:space="preserve"> [19]</w:t>
-      </w:r>
-    </w:p>
-    <w:p>
-      <w:r>
-        <w:t xml:space="preserve">Also </w:t>
-      </w:r>
-      <w:r>
-        <w:t>Summaries</w:t>
-      </w:r>
-      <w:r>
-        <w:t xml:space="preserve"> can be divided in to </w:t>
-      </w:r>
-      <w:r>
-        <w:t>Diffe</w:t>
-      </w:r>
-      <w:r>
-        <w:t>rent categories</w:t>
-      </w:r>
-      <w:r>
-        <w:t xml:space="preserve"> base on output type.</w:t>
-      </w:r>
-      <w:r>
-        <w:t xml:space="preserve"> </w:t>
-      </w:r>
     </w:p>
     <w:p>
       <w:pPr>
         <w:ind w:left="720"/>
-      </w:pPr>
-      <w:r>
-        <w:rPr>
-          <w:b/>
-        </w:rPr>
-        <w:t>Extractive</w:t>
+        <w:rPr>
+          <w:b/>
+        </w:rPr>
+      </w:pPr>
+      <w:r>
+        <w:rPr>
+          <w:b/>
+        </w:rPr>
+        <w:t>Cross-lingual summarization</w:t>
       </w:r>
       <w:r>
         <w:rPr>
@@ -964,103 +1114,6 @@
         <w:t>-</w:t>
       </w:r>
       <w:r>
-        <w:t xml:space="preserve"> </w:t>
-      </w:r>
-      <w:r>
-        <w:t>extracts are produced by identifying important sentences which are directly selected from the document</w:t>
-      </w:r>
-      <w:r>
-        <w:t>.</w:t>
-      </w:r>
-      <w:r>
-        <w:t xml:space="preserve"> [19]</w:t>
-      </w:r>
-    </w:p>
-    <w:p>
-      <w:pPr>
-        <w:ind w:left="720"/>
-        <w:rPr>
-          <w:b/>
-        </w:rPr>
-      </w:pPr>
-      <w:r>
-        <w:rPr>
-          <w:b/>
-        </w:rPr>
-        <w:t>Abstractive</w:t>
-      </w:r>
-      <w:r>
-        <w:rPr>
-          <w:b/>
-        </w:rPr>
-        <w:t xml:space="preserve"> </w:t>
-      </w:r>
-      <w:r>
-        <w:t>-</w:t>
-      </w:r>
-      <w:r>
-        <w:rPr>
-          <w:b/>
-        </w:rPr>
-        <w:t xml:space="preserve"> </w:t>
-      </w:r>
-      <w:r>
-        <w:t>In abstractive summarization, the selected document sentences are combined coherently and compressed to exclude unimportant sections of the sentences</w:t>
-      </w:r>
-      <w:r>
-        <w:t>.</w:t>
-      </w:r>
-      <w:r>
-        <w:t xml:space="preserve"> [19</w:t>
-      </w:r>
-      <w:bookmarkStart w:id="0" w:name="_GoBack"/>
-      <w:bookmarkEnd w:id="0"/>
-      <w:r>
-        <w:t>]</w:t>
-      </w:r>
-    </w:p>
-    <w:p>
-      <w:r>
-        <w:t xml:space="preserve">Also there are </w:t>
-      </w:r>
-      <w:r>
-        <w:t>categories of summarization</w:t>
-      </w:r>
-      <w:r>
-        <w:t xml:space="preserve"> </w:t>
-      </w:r>
-      <w:r>
-        <w:t>Based on language</w:t>
-      </w:r>
-      <w:r>
-        <w:t>.</w:t>
-      </w:r>
-    </w:p>
-    <w:p>
-      <w:pPr>
-        <w:rPr>
-          <w:b/>
-        </w:rPr>
-      </w:pPr>
-      <w:r>
-        <w:tab/>
-      </w:r>
-      <w:r>
-        <w:rPr>
-          <w:b/>
-        </w:rPr>
-        <w:t>Mono-lingual summarization</w:t>
-      </w:r>
-      <w:r>
-        <w:rPr>
-          <w:b/>
-        </w:rPr>
-        <w:t xml:space="preserve"> </w:t>
-      </w:r>
-      <w:r>
-        <w:t>-</w:t>
-      </w:r>
-      <w:r>
         <w:rPr>
           <w:b/>
         </w:rPr>
@@ -1070,99 +1123,14 @@
         <w:t xml:space="preserve">Here </w:t>
       </w:r>
       <w:r>
-        <w:t>i</w:t>
-      </w:r>
-      <w:r>
-        <w:t>nput and Target document in the same language</w:t>
-      </w:r>
-      <w:r>
-        <w:t>.</w:t>
-      </w:r>
-    </w:p>
-    <w:p>
-      <w:pPr>
-        <w:ind w:left="720"/>
-        <w:rPr>
-          <w:b/>
-        </w:rPr>
-      </w:pPr>
-      <w:r>
-        <w:rPr>
-          <w:b/>
-        </w:rPr>
-        <w:t>Multi-lingual summarization</w:t>
-      </w:r>
-      <w:r>
-        <w:rPr>
-          <w:b/>
-        </w:rPr>
-        <w:t xml:space="preserve"> </w:t>
-      </w:r>
-      <w:r>
-        <w:t>-</w:t>
-      </w:r>
-      <w:r>
-        <w:rPr>
-          <w:b/>
-        </w:rPr>
-        <w:t xml:space="preserve"> </w:t>
-      </w:r>
-      <w:r>
-        <w:t xml:space="preserve">Here </w:t>
-      </w:r>
-      <w:r>
-        <w:t>i</w:t>
-      </w:r>
-      <w:r>
-        <w:t xml:space="preserve">f the input </w:t>
-      </w:r>
-      <w:r>
-        <w:t xml:space="preserve">document in multiple languages summary is also contain </w:t>
-      </w:r>
-      <w:r>
-        <w:t>these languages</w:t>
-      </w:r>
-      <w:r>
-        <w:t>.</w:t>
-      </w:r>
-    </w:p>
-    <w:p>
-      <w:pPr>
-        <w:ind w:left="720"/>
-        <w:rPr>
-          <w:b/>
-        </w:rPr>
-      </w:pPr>
-      <w:r>
-        <w:rPr>
-          <w:b/>
-        </w:rPr>
-        <w:t>Cross-lingual summarization</w:t>
-      </w:r>
-      <w:r>
-        <w:rPr>
-          <w:b/>
-        </w:rPr>
-        <w:t xml:space="preserve"> </w:t>
-      </w:r>
-      <w:r>
-        <w:t>-</w:t>
-      </w:r>
-      <w:r>
-        <w:rPr>
-          <w:b/>
-        </w:rPr>
-        <w:t xml:space="preserve"> </w:t>
-      </w:r>
-      <w:r>
-        <w:t xml:space="preserve">Here </w:t>
-      </w:r>
-      <w:r>
         <w:t xml:space="preserve">input document in one language and output document to be in another language. </w:t>
       </w:r>
     </w:p>
-    <w:p>
-      <w:r>
+    <w:p/>
+    <w:p/>
+    <w:p>
+      <w:r>
+        <w:lastRenderedPageBreak/>
         <w:t>In this project</w:t>
       </w:r>
       <w:r>
@@ -1193,11 +1161,13 @@
         <w:t>Approach</w:t>
       </w:r>
       <w:r>
-        <w:t xml:space="preserve">. Since this summarizer text in the input </w:t>
-      </w:r>
-      <w:r>
-        <w:lastRenderedPageBreak/>
-        <w:t xml:space="preserve">document this </w:t>
+        <w:t xml:space="preserve">. Since this summarizer text in </w:t>
+      </w:r>
+      <w:r>
+        <w:t>queried by the user</w:t>
+      </w:r>
+      <w:r>
+        <w:t xml:space="preserve"> this </w:t>
       </w:r>
       <w:r>
         <w:t xml:space="preserve">is a </w:t>
@@ -1346,8 +1316,20 @@
         <w:t>Objective</w:t>
       </w:r>
     </w:p>
-    <w:p>
-      <w:r>
+    <w:p/>
+    <w:p/>
+    <w:p/>
+    <w:p/>
+    <w:p/>
+    <w:p/>
+    <w:p/>
+    <w:p/>
+    <w:p/>
+    <w:p/>
+    <w:p/>
+    <w:p>
+      <w:r>
+        <w:lastRenderedPageBreak/>
         <w:t>Chap</w:t>
       </w:r>
       <w:r>
@@ -1356,6 +1338,95 @@
     </w:p>
     <w:p>
       <w:r>
+        <w:t xml:space="preserve">The </w:t>
+      </w:r>
+      <w:r>
+        <w:t>Project Management</w:t>
+      </w:r>
+      <w:r>
+        <w:t xml:space="preserve"> approach selected should be that which will deliver the best value for money in terms of getting the job done and ensuring adequate control. So clearly, with a small project, it is both practical and sensible to adjust the project management approach to the size of the project. project management method offers a convenient and effective structure for the management of IS projects.</w:t>
+      </w:r>
+      <w:r>
+        <w:t xml:space="preserve"> [18</w:t>
+      </w:r>
+      <w:r>
+        <w:t>]. Below are the main tools that help to carry out the project.</w:t>
+      </w:r>
+    </w:p>
+    <w:p>
+      <w:pPr>
+        <w:pStyle w:val="ListParagraph"/>
+        <w:numPr>
+          <w:ilvl w:val="1"/>
+          <w:numId w:val="6"/>
+        </w:numPr>
+      </w:pPr>
+      <w:r>
+        <w:t>Trello</w:t>
+      </w:r>
+    </w:p>
+    <w:p>
+      <w:pPr>
+        <w:pStyle w:val="ListParagraph"/>
+        <w:numPr>
+          <w:ilvl w:val="1"/>
+          <w:numId w:val="6"/>
+        </w:numPr>
+      </w:pPr>
+      <w:r>
+        <w:t xml:space="preserve">TODO plugin </w:t>
+      </w:r>
+    </w:p>
+    <w:p>
+      <w:pPr>
+        <w:pStyle w:val="ListParagraph"/>
+        <w:numPr>
+          <w:ilvl w:val="1"/>
+          <w:numId w:val="6"/>
+        </w:numPr>
+      </w:pPr>
+      <w:r>
+        <w:t xml:space="preserve">GitHub </w:t>
+      </w:r>
+    </w:p>
+    <w:p>
+      <w:pPr>
+        <w:pStyle w:val="ListParagraph"/>
+        <w:numPr>
+          <w:ilvl w:val="1"/>
+          <w:numId w:val="6"/>
+        </w:numPr>
+      </w:pPr>
+      <w:r>
+        <w:t>GitKraken</w:t>
+      </w:r>
+    </w:p>
+    <w:p>
+      <w:pPr>
+        <w:pStyle w:val="ListParagraph"/>
+        <w:numPr>
+          <w:ilvl w:val="1"/>
+          <w:numId w:val="6"/>
+        </w:numPr>
+      </w:pPr>
+      <w:r>
+        <w:t>NetBeans</w:t>
+      </w:r>
+    </w:p>
+    <w:p>
+      <w:pPr>
+        <w:pStyle w:val="ListParagraph"/>
+        <w:numPr>
+          <w:ilvl w:val="1"/>
+          <w:numId w:val="6"/>
+        </w:numPr>
+      </w:pPr>
+      <w:r>
+        <w:t xml:space="preserve">Google Drive </w:t>
+      </w:r>
+    </w:p>
+    <w:p>
+      <w:r>
         <w:t xml:space="preserve">2.1: </w:t>
       </w:r>
       <w:r>
@@ -1364,73 +1435,298 @@
     </w:p>
     <w:p>
       <w:r>
-        <w:t xml:space="preserve">The </w:t>
-      </w:r>
-      <w:r>
-        <w:t>Project Management</w:t>
-      </w:r>
-      <w:r>
-        <w:t xml:space="preserve"> approach selected should be that which will deliver the best value for money in terms of getting the job done and ensuring adequate control. So clearly, with a small project, it is both practical and sensible to adjust the project management approach to the size of the project. project management method offers a convenient and effective structure for the management of IS </w:t>
-      </w:r>
-      <w:r>
-        <w:t>projects.</w:t>
+        <w:t>The</w:t>
+      </w:r>
+      <w:r>
+        <w:t xml:space="preserve"> Automatic</w:t>
+      </w:r>
+      <w:r>
+        <w:t xml:space="preserve"> </w:t>
+      </w:r>
+      <w:r>
+        <w:t xml:space="preserve">Text summarization </w:t>
+      </w:r>
+      <w:r>
+        <w:t>project is a result that comes f</w:t>
+      </w:r>
+      <w:r>
+        <w:t>rom a recent strategic review.</w:t>
+      </w:r>
+      <w:r>
+        <w:t xml:space="preserve"> The </w:t>
+      </w:r>
+      <w:r>
+        <w:t>analysis</w:t>
+      </w:r>
+      <w:r>
+        <w:t xml:space="preserve"> showed </w:t>
+      </w:r>
+      <w:r>
+        <w:t>that</w:t>
+      </w:r>
+      <w:r>
+        <w:t xml:space="preserve"> automatic text summarizer has a good reputation in its market </w:t>
+      </w:r>
+      <w:r>
+        <w:t>place.</w:t>
+      </w:r>
+    </w:p>
+    <w:p>
+      <w:r>
+        <w:t>2.1.1</w:t>
+      </w:r>
+      <w:r>
+        <w:t xml:space="preserve">: </w:t>
+      </w:r>
+      <w:r>
+        <w:t>App Development Methodology</w:t>
+      </w:r>
+    </w:p>
+    <w:p>
+      <w:r>
+        <w:t xml:space="preserve">There is a considerable effect of </w:t>
+      </w:r>
+      <w:r>
+        <w:t xml:space="preserve">app development methodology </w:t>
+      </w:r>
+      <w:r>
+        <w:t xml:space="preserve">on each factor of the star model of project management. </w:t>
+      </w:r>
+    </w:p>
+    <w:p>
+      <w:r>
+        <w:rPr>
+          <w:b/>
+        </w:rPr>
+        <w:t>Budget</w:t>
+      </w:r>
+      <w:r>
+        <w:t xml:space="preserve"> </w:t>
+      </w:r>
+      <w:r>
+        <w:t xml:space="preserve">- </w:t>
+      </w:r>
+      <w:r>
+        <w:t>Selected methodology determines whether it can assist to complete the project within the budget and to provide a good return on investment. Since this ITS is a prototy</w:t>
+      </w:r>
+      <w:r>
+        <w:t>pe this is free of budget.</w:t>
+      </w:r>
+      <w:r>
+        <w:t xml:space="preserve"> </w:t>
+      </w:r>
+    </w:p>
+    <w:p>
+      <w:r>
+        <w:rPr>
+          <w:b/>
+        </w:rPr>
+        <w:t>Schedule</w:t>
+      </w:r>
+      <w:r>
+        <w:t xml:space="preserve"> - </w:t>
+      </w:r>
+      <w:r>
+        <w:t>Selected methodology determines whether it can assist to project to deliver on time, to project to get satisfactory requirement, to follow workflow as described in the scheduling.</w:t>
+      </w:r>
+      <w:r>
+        <w:t xml:space="preserve"> ITS project need to be deliver on time. As there </w:t>
+      </w:r>
+      <w:r>
+        <w:t>were</w:t>
+      </w:r>
+      <w:r>
+        <w:t xml:space="preserve"> limited time period to this ITS project the</w:t>
+      </w:r>
+      <w:r>
+        <w:t xml:space="preserve">re should be a proper schedule. There must be greater transparency of the </w:t>
+      </w:r>
+      <w:r>
+        <w:t>project. Sometimes</w:t>
+      </w:r>
+      <w:r>
+        <w:t xml:space="preserve"> </w:t>
+      </w:r>
+      <w:r>
+        <w:t xml:space="preserve">Due to external factors </w:t>
+      </w:r>
+      <w:r>
+        <w:t>had</w:t>
+      </w:r>
+      <w:r>
+        <w:t xml:space="preserve"> to do rescheduling</w:t>
+      </w:r>
+      <w:r>
+        <w:t>. As the scheduling always provide plan B this was possible.</w:t>
+      </w:r>
+    </w:p>
+    <w:p>
+      <w:r>
+        <w:rPr>
+          <w:b/>
+        </w:rPr>
+        <w:t>Scope</w:t>
+      </w:r>
+      <w:r>
+        <w:t xml:space="preserve"> - </w:t>
+      </w:r>
+      <w:r>
+        <w:t>Selected methodology determines whether it can assist to have the well-defined scope and to have very</w:t>
+      </w:r>
+      <w:r>
+        <w:t xml:space="preserve"> clear scope of the </w:t>
+      </w:r>
+      <w:r>
+        <w:t xml:space="preserve">project. In order to successfully get the final outcome of ITS project which is </w:t>
+      </w:r>
+      <w:r>
+        <w:t xml:space="preserve">expected, also </w:t>
+      </w:r>
+      <w:r>
+        <w:t>had</w:t>
+      </w:r>
+      <w:r>
+        <w:t xml:space="preserve"> to avoid the project is being way behind the schedule there for </w:t>
+      </w:r>
+      <w:r>
+        <w:t>a well-defined</w:t>
+      </w:r>
+      <w:r>
+        <w:t xml:space="preserve"> scope</w:t>
+      </w:r>
+      <w:r>
+        <w:t xml:space="preserve"> were very important</w:t>
+      </w:r>
+      <w:r>
+        <w:t>.</w:t>
+      </w:r>
+    </w:p>
+    <w:p>
+      <w:r>
+        <w:rPr>
+          <w:b/>
+        </w:rPr>
+        <w:t>Risk</w:t>
+      </w:r>
+      <w:r>
+        <w:t xml:space="preserve"> - Selected methodology determines whether it can assist to manage project risks and opportunities and to meet the business objectives. </w:t>
+      </w:r>
+    </w:p>
+    <w:p>
+      <w:r>
+        <w:rPr>
+          <w:b/>
+        </w:rPr>
+        <w:t>Resources</w:t>
+      </w:r>
+      <w:r>
+        <w:t xml:space="preserve"> - </w:t>
+      </w:r>
+      <w:r>
+        <w:t>Selected methodology determines whether available material resources and whether it can assist to achieve maximum utilization of available resources.</w:t>
+      </w:r>
+    </w:p>
+    <w:p>
+      <w:r>
+        <w:rPr>
+          <w:b/>
+        </w:rPr>
+        <w:t>Quality</w:t>
+      </w:r>
+      <w:r>
+        <w:t xml:space="preserve"> - </w:t>
+      </w:r>
+      <w:r>
+        <w:t xml:space="preserve">Selected methodology determines whether it can assist to meet quality requirements and to meet client satisfaction to successful the </w:t>
+      </w:r>
+      <w:r>
+        <w:t>project.</w:t>
       </w:r>
       <w:r>
         <w:t xml:space="preserve"> [</w:t>
       </w:r>
       <w:r>
-        <w:t>18</w:t>
-      </w:r>
-      <w:r>
-        <w:t>]. The</w:t>
-      </w:r>
-      <w:r>
-        <w:t xml:space="preserve"> Automatic</w:t>
-      </w:r>
-      <w:r>
-        <w:t xml:space="preserve"> </w:t>
-      </w:r>
-      <w:r>
-        <w:t xml:space="preserve">Text summarization </w:t>
-      </w:r>
-      <w:r>
-        <w:t>project is a result that comes f</w:t>
-      </w:r>
-      <w:r>
-        <w:t>rom a recent strategic review.</w:t>
-      </w:r>
-      <w:r>
-        <w:t xml:space="preserve"> The </w:t>
-      </w:r>
-      <w:r>
-        <w:t>analysis</w:t>
-      </w:r>
-      <w:r>
-        <w:t xml:space="preserve"> showed </w:t>
+        <w:t>20]</w:t>
+      </w:r>
+    </w:p>
+    <w:p>
+      <w:r>
+        <w:t>collecting requirements</w:t>
+      </w:r>
+      <w:r>
+        <w:t xml:space="preserve"> </w:t>
+      </w:r>
+      <w:r>
+        <w:t>is</w:t>
+      </w:r>
+      <w:r>
+        <w:t xml:space="preserve"> </w:t>
+      </w:r>
+      <w:r>
+        <w:t>more</w:t>
+      </w:r>
+      <w:r>
+        <w:t xml:space="preserve"> </w:t>
+      </w:r>
+      <w:r>
+        <w:t>signiﬁcant</w:t>
+      </w:r>
+      <w:r>
+        <w:t xml:space="preserve"> </w:t>
+      </w:r>
+      <w:r>
+        <w:t>in</w:t>
+      </w:r>
+      <w:r>
+        <w:t xml:space="preserve"> </w:t>
+      </w:r>
+      <w:r>
+        <w:t>light</w:t>
+      </w:r>
+      <w:r>
+        <w:t xml:space="preserve"> </w:t>
+      </w:r>
+      <w:r>
+        <w:t>weight</w:t>
+      </w:r>
+      <w:r>
+        <w:t xml:space="preserve"> </w:t>
+      </w:r>
+      <w:r>
+        <w:t>and</w:t>
+      </w:r>
+      <w:r>
+        <w:t xml:space="preserve"> </w:t>
+      </w:r>
+      <w:r>
+        <w:t>in</w:t>
+      </w:r>
+      <w:r>
+        <w:t xml:space="preserve"> </w:t>
+      </w:r>
+      <w:r>
+        <w:t>heavy</w:t>
+      </w:r>
+      <w:r>
+        <w:t xml:space="preserve"> </w:t>
+      </w:r>
+      <w:r>
+        <w:t>weight methodologies</w:t>
+      </w:r>
+      <w:r>
+        <w:t>.</w:t>
+      </w:r>
+      <w:r>
+        <w:t xml:space="preserve"> </w:t>
+      </w:r>
+      <w:r>
+        <w:t xml:space="preserve">Also </w:t>
       </w:r>
       <w:r>
         <w:t>that</w:t>
       </w:r>
       <w:r>
-        <w:t xml:space="preserve"> automatic text summarizer has a good reputation in its market </w:t>
-      </w:r>
-      <w:r>
-        <w:t>place. From the start of the project to the implementation level and te</w:t>
-      </w:r>
-      <w:r>
-        <w:t xml:space="preserve">sting level variety of project management tools dynamically adapted to manage schedule, scope, </w:t>
-      </w:r>
-      <w:r>
-        <w:t>risk,</w:t>
-      </w:r>
-      <w:r>
-        <w:t xml:space="preserve"> </w:t>
-      </w:r>
-      <w:r>
-        <w:t>Resources</w:t>
-      </w:r>
-      <w:r>
-        <w:t>, Quality</w:t>
+        <w:t xml:space="preserve"> in-time delivery is equal in both methodologies</w:t>
       </w:r>
       <w:r>
         <w:t>.</w:t>
@@ -1439,18 +1735,300 @@
         <w:t xml:space="preserve"> </w:t>
       </w:r>
       <w:r>
-        <w:t xml:space="preserve">Below are the main tools that helped to carry out the project to the </w:t>
-      </w:r>
-      <w:r>
-        <w:t>success of the software project</w:t>
+        <w:t>T</w:t>
+      </w:r>
+      <w:r>
+        <w:t xml:space="preserve">he project scope is well deﬁned and </w:t>
+      </w:r>
+      <w:r>
+        <w:t>clear</w:t>
+      </w:r>
+      <w:r>
+        <w:t xml:space="preserve"> compared to </w:t>
+      </w:r>
+      <w:r>
+        <w:lastRenderedPageBreak/>
+        <w:t>the heavyweight methodologies</w:t>
       </w:r>
       <w:r>
         <w:t>.</w:t>
       </w:r>
-    </w:p>
-    <w:p>
-      <w:r>
-        <w:tab/>
+      <w:r>
+        <w:t xml:space="preserve"> Lightweight methodologies</w:t>
+      </w:r>
+      <w:r>
+        <w:t xml:space="preserve"> and </w:t>
+      </w:r>
+      <w:r>
+        <w:t>heavyweight methodologies</w:t>
+      </w:r>
+      <w:r>
+        <w:t xml:space="preserve"> </w:t>
+      </w:r>
+      <w:r>
+        <w:t>are of greater signiﬁcance for the availability and better utilization of resources</w:t>
+      </w:r>
+      <w:r>
+        <w:t xml:space="preserve">. Since ITS project is a prototype which is individual I </w:t>
+      </w:r>
+      <w:r>
+        <w:t>used agile</w:t>
+      </w:r>
+      <w:r>
+        <w:t xml:space="preserve"> development methodologies</w:t>
+      </w:r>
+      <w:r>
+        <w:t xml:space="preserve"> continue the development of the </w:t>
+      </w:r>
+      <w:r>
+        <w:t>project.</w:t>
+      </w:r>
+    </w:p>
+    <w:p/>
+    <w:p/>
+    <w:p/>
+    <w:p>
+      <w:r>
+        <w:t>2.1.2</w:t>
+      </w:r>
+      <w:r>
+        <w:t xml:space="preserve">: </w:t>
+      </w:r>
+      <w:r>
+        <w:t>Project</w:t>
+      </w:r>
+      <w:r>
+        <w:t xml:space="preserve"> </w:t>
+      </w:r>
+      <w:r>
+        <w:t>Planning</w:t>
+      </w:r>
+    </w:p>
+    <w:p>
+      <w:r>
+        <w:t>Project planning is very important for the successful completion of the project.</w:t>
+      </w:r>
+      <w:r>
+        <w:t xml:space="preserve"> Those involved in the project need to know exactly what their role is, and </w:t>
+      </w:r>
+      <w:r>
+        <w:t xml:space="preserve">what they </w:t>
+      </w:r>
+      <w:r>
+        <w:t xml:space="preserve">expect to produce and, </w:t>
+      </w:r>
+      <w:r>
+        <w:t xml:space="preserve">when it is wanted. This information will inform by </w:t>
+      </w:r>
+      <w:r>
+        <w:t>The project plan</w:t>
+      </w:r>
+      <w:r>
+        <w:t>.</w:t>
+      </w:r>
+      <w:r>
+        <w:t xml:space="preserve"> This gives the opportunity to think about what the project is about and how it is to be achieved</w:t>
+      </w:r>
+      <w:r>
+        <w:t>,</w:t>
+      </w:r>
+      <w:r>
+        <w:t xml:space="preserve"> deliverables and when are they wanted</w:t>
+      </w:r>
+      <w:r>
+        <w:t>,</w:t>
+      </w:r>
+      <w:r>
+        <w:t xml:space="preserve"> what</w:t>
+      </w:r>
+      <w:r>
+        <w:t xml:space="preserve"> skills </w:t>
+      </w:r>
+      <w:r>
+        <w:t>we need and where do we get them</w:t>
+      </w:r>
+      <w:r>
+        <w:t>,</w:t>
+      </w:r>
+      <w:r>
+        <w:t xml:space="preserve"> the problems we are likely to encounter and how shall we tackle them</w:t>
+      </w:r>
+      <w:r>
+        <w:t xml:space="preserve">, the risks involved and how to overcome </w:t>
+      </w:r>
+      <w:r>
+        <w:t>them</w:t>
+      </w:r>
+      <w:r>
+        <w:t>.</w:t>
+      </w:r>
+      <w:r>
+        <w:t xml:space="preserve"> Since this automatic text summarizer is an individual project </w:t>
+      </w:r>
+      <w:r>
+        <w:t>I thought</w:t>
+      </w:r>
+      <w:r>
+        <w:t xml:space="preserve"> about above</w:t>
+      </w:r>
+      <w:r>
+        <w:t xml:space="preserve"> all</w:t>
+      </w:r>
+      <w:r>
+        <w:t xml:space="preserve"> mentioned criteria. Following</w:t>
+      </w:r>
+      <w:r>
+        <w:t xml:space="preserve"> is the sequence of the process of project planning to automatic text summarizer.</w:t>
+      </w:r>
+    </w:p>
+    <w:p>
+      <w:pPr>
+        <w:rPr>
+          <w:b/>
+        </w:rPr>
+      </w:pPr>
+      <w:r>
+        <w:t>2.1.2.1</w:t>
+      </w:r>
+      <w:r>
+        <w:t xml:space="preserve">: </w:t>
+      </w:r>
+      <w:r>
+        <w:rPr>
+          <w:b/>
+        </w:rPr>
+        <w:t>Understanding the requirement</w:t>
+      </w:r>
+    </w:p>
+    <w:p>
+      <w:r>
+        <w:t>After going through several current use of</w:t>
+      </w:r>
+      <w:r>
+        <w:t xml:space="preserve"> automatic text summarization, it is observed that till now most of the </w:t>
+      </w:r>
+      <w:r>
+        <w:t>summarization tools</w:t>
+      </w:r>
+      <w:r>
+        <w:t xml:space="preserve"> have </w:t>
+      </w:r>
+      <w:r>
+        <w:t xml:space="preserve">developed with less features. </w:t>
+      </w:r>
+      <w:r>
+        <w:t xml:space="preserve">Most of them can only use for summarize a given entire document at a predefine </w:t>
+      </w:r>
+      <w:r>
+        <w:t xml:space="preserve">level. There for user does not have a chance to give a summarization level which user </w:t>
+      </w:r>
+      <w:r>
+        <w:t xml:space="preserve">is </w:t>
+      </w:r>
+      <w:r>
+        <w:t>preferred</w:t>
+      </w:r>
+      <w:r>
+        <w:t xml:space="preserve">. User need to </w:t>
+      </w:r>
+      <w:r>
+        <w:t>strike</w:t>
+      </w:r>
+      <w:r>
+        <w:t xml:space="preserve"> to </w:t>
+      </w:r>
+      <w:r>
+        <w:t>a one specific summarization</w:t>
+      </w:r>
+      <w:r>
+        <w:t>.</w:t>
+      </w:r>
+      <w:r>
+        <w:t xml:space="preserve"> Also some of current uses could not able to summarize multiple language documents.</w:t>
+      </w:r>
+      <w:r>
+        <w:t xml:space="preserve"> </w:t>
+      </w:r>
+      <w:r>
+        <w:t xml:space="preserve">When go through these several current uses I could found </w:t>
+      </w:r>
+      <w:r>
+        <w:t xml:space="preserve">no current summarization </w:t>
+      </w:r>
+      <w:r>
+        <w:t>tool has</w:t>
+      </w:r>
+      <w:r>
+        <w:t xml:space="preserve"> the feature of summarizing a given document based on user preferred </w:t>
+      </w:r>
+      <w:r>
+        <w:t xml:space="preserve">key </w:t>
+      </w:r>
+      <w:r>
+        <w:t>word.</w:t>
+      </w:r>
+      <w:r>
+        <w:t xml:space="preserve"> To overcome these, I proposed </w:t>
+      </w:r>
+      <w:r>
+        <w:t xml:space="preserve">a prototype of </w:t>
+      </w:r>
+      <w:r>
+        <w:t xml:space="preserve">new intelligent </w:t>
+      </w:r>
+      <w:r>
+        <w:t>automatic text summarizer which provide accurate and concise and ﬂuent summaries of longer text</w:t>
+      </w:r>
+      <w:r>
+        <w:t xml:space="preserve"> </w:t>
+      </w:r>
+      <w:r>
+        <w:t>using diﬀerent summarization techniques by Retrieval of most important information</w:t>
+      </w:r>
+      <w:r>
+        <w:t xml:space="preserve"> with more usability</w:t>
+      </w:r>
+      <w:r>
+        <w:t xml:space="preserve"> in response to a user </w:t>
+      </w:r>
+      <w:r>
+        <w:t>document</w:t>
+      </w:r>
+      <w:r>
+        <w:t xml:space="preserve">. </w:t>
+      </w:r>
+      <w:r>
+        <w:t>Following</w:t>
+      </w:r>
+      <w:r>
+        <w:t xml:space="preserve"> are the </w:t>
+      </w:r>
+      <w:r>
+        <w:t>business objectives</w:t>
+      </w:r>
+      <w:r>
+        <w:t xml:space="preserve"> </w:t>
+      </w:r>
+      <w:r>
+        <w:t>i</w:t>
+      </w:r>
+      <w:r>
+        <w:t>n this</w:t>
+      </w:r>
+      <w:r>
+        <w:t xml:space="preserve"> Proposed</w:t>
+      </w:r>
+      <w:r>
+        <w:t xml:space="preserve"> ITS</w:t>
+      </w:r>
+      <w:r>
+        <w:t xml:space="preserve"> </w:t>
+      </w:r>
+      <w:r>
+        <w:t>approach</w:t>
+      </w:r>
+      <w:r>
+        <w:t>.</w:t>
       </w:r>
     </w:p>
     <w:p>
@@ -1458,11 +2036,20 @@
         <w:pStyle w:val="ListParagraph"/>
         <w:numPr>
           <w:ilvl w:val="0"/>
-          <w:numId w:val="2"/>
+          <w:numId w:val="3"/>
         </w:numPr>
       </w:pPr>
       <w:r>
-        <w:t xml:space="preserve">GitHub </w:t>
+        <w:t>S</w:t>
+      </w:r>
+      <w:r>
+        <w:t xml:space="preserve">ummarize a given document based on </w:t>
+      </w:r>
+      <w:r>
+        <w:t xml:space="preserve">a </w:t>
+      </w:r>
+      <w:r>
+        <w:t>user preferred key word.</w:t>
       </w:r>
     </w:p>
     <w:p>
@@ -1470,14 +2057,14 @@
         <w:pStyle w:val="ListParagraph"/>
         <w:numPr>
           <w:ilvl w:val="0"/>
-          <w:numId w:val="2"/>
+          <w:numId w:val="3"/>
         </w:numPr>
       </w:pPr>
       <w:r>
-        <w:t xml:space="preserve">Google Drive </w:t>
-      </w:r>
-      <w:r>
-        <w:t xml:space="preserve"> </w:t>
+        <w:t xml:space="preserve">Summarize a given document </w:t>
+      </w:r>
+      <w:r>
+        <w:t>according to many summarization level.</w:t>
       </w:r>
     </w:p>
     <w:p>
@@ -1485,11 +2072,11 @@
         <w:pStyle w:val="ListParagraph"/>
         <w:numPr>
           <w:ilvl w:val="0"/>
-          <w:numId w:val="2"/>
+          <w:numId w:val="3"/>
         </w:numPr>
       </w:pPr>
       <w:r>
-        <w:t>NetBeans</w:t>
+        <w:t>Summarize documents with multiple languages.</w:t>
       </w:r>
     </w:p>
     <w:p>
@@ -1497,11 +2084,463 @@
         <w:pStyle w:val="ListParagraph"/>
         <w:numPr>
           <w:ilvl w:val="0"/>
-          <w:numId w:val="2"/>
+          <w:numId w:val="3"/>
         </w:numPr>
       </w:pPr>
       <w:r>
-        <w:t xml:space="preserve">TODO plugin </w:t>
+        <w:t>Generate a summary report.</w:t>
+      </w:r>
+      <w:r>
+        <w:t xml:space="preserve"> </w:t>
+      </w:r>
+    </w:p>
+    <w:p>
+      <w:pPr>
+        <w:rPr>
+          <w:b/>
+        </w:rPr>
+      </w:pPr>
+      <w:r>
+        <w:t>2.1.2.2</w:t>
+      </w:r>
+      <w:r>
+        <w:t xml:space="preserve">: </w:t>
+      </w:r>
+      <w:r>
+        <w:rPr>
+          <w:b/>
+        </w:rPr>
+        <w:t>Breaking down the work</w:t>
+      </w:r>
+    </w:p>
+    <w:p>
+      <w:r>
+        <w:t xml:space="preserve">By looking at objectives of the project </w:t>
+      </w:r>
+      <w:r>
+        <w:t>it is need to consider what need to be done to achieve that goal.</w:t>
+      </w:r>
+      <w:r>
+        <w:t xml:space="preserve"> </w:t>
+      </w:r>
+      <w:r>
+        <w:t xml:space="preserve">What </w:t>
+      </w:r>
+      <w:r>
+        <w:t xml:space="preserve">is </w:t>
+      </w:r>
+      <w:r>
+        <w:t>trying</w:t>
+      </w:r>
+      <w:r>
+        <w:t xml:space="preserve"> to produce </w:t>
+      </w:r>
+      <w:r>
+        <w:t>and how to archive it.</w:t>
+      </w:r>
+      <w:r>
+        <w:t xml:space="preserve"> The work breakdown structure and product break down structure are two basic approaches to do this.</w:t>
+      </w:r>
+      <w:r>
+        <w:t xml:space="preserve"> Both structures will be </w:t>
+      </w:r>
+      <w:r>
+        <w:t>illustrated</w:t>
+      </w:r>
+      <w:r>
+        <w:t xml:space="preserve"> in Figure 3 and Figure 4</w:t>
+      </w:r>
+      <w:r>
+        <w:t>.</w:t>
+      </w:r>
+    </w:p>
+    <w:p>
+      <w:r>
+        <w:t xml:space="preserve">2.1.2.2.1: </w:t>
+      </w:r>
+      <w:r>
+        <w:rPr>
+          <w:highlight w:val="yellow"/>
+        </w:rPr>
+        <w:t>Work breakdown structure</w:t>
+      </w:r>
+      <w:r>
+        <w:t>.</w:t>
+      </w:r>
+    </w:p>
+    <w:p>
+      <w:pPr>
+        <w:rPr>
+          <w:b/>
+        </w:rPr>
+      </w:pPr>
+      <w:r>
+        <w:rPr>
+          <w:b/>
+          <w:highlight w:val="yellow"/>
+        </w:rPr>
+        <w:t>Figure 3.</w:t>
+      </w:r>
+    </w:p>
+    <w:p>
+      <w:r>
+        <w:lastRenderedPageBreak/>
+        <w:t xml:space="preserve">2.1.2.2.2: </w:t>
+      </w:r>
+      <w:r>
+        <w:rPr>
+          <w:highlight w:val="yellow"/>
+        </w:rPr>
+        <w:t>Product breakdown structure.</w:t>
+      </w:r>
+    </w:p>
+    <w:p>
+      <w:pPr>
+        <w:rPr>
+          <w:b/>
+        </w:rPr>
+      </w:pPr>
+      <w:r>
+        <w:rPr>
+          <w:b/>
+          <w:highlight w:val="yellow"/>
+        </w:rPr>
+        <w:t>Figure 4</w:t>
+      </w:r>
+      <w:r>
+        <w:rPr>
+          <w:b/>
+          <w:highlight w:val="yellow"/>
+        </w:rPr>
+        <w:t>.</w:t>
+      </w:r>
+    </w:p>
+    <w:p>
+      <w:pPr>
+        <w:rPr>
+          <w:b/>
+        </w:rPr>
+      </w:pPr>
+      <w:r>
+        <w:t xml:space="preserve">2.1.2.3: </w:t>
+      </w:r>
+      <w:r>
+        <w:rPr>
+          <w:b/>
+        </w:rPr>
+        <w:t>Understanding dependencies</w:t>
+      </w:r>
+    </w:p>
+    <w:p>
+      <w:r>
+        <w:t xml:space="preserve">Dependencies are fundamental to planning a project and, later, in understanding the effects of any problems </w:t>
+      </w:r>
+      <w:r>
+        <w:t>encountered</w:t>
+      </w:r>
+      <w:r>
+        <w:t>. [</w:t>
+      </w:r>
+      <w:r>
+        <w:t>18</w:t>
+      </w:r>
+      <w:r>
+        <w:t>].</w:t>
+      </w:r>
+      <w:r>
+        <w:t xml:space="preserve"> The</w:t>
+      </w:r>
+      <w:r>
+        <w:t xml:space="preserve"> d</w:t>
+      </w:r>
+      <w:r>
+        <w:t>ependencies between the product/deliverable</w:t>
+      </w:r>
+      <w:r>
+        <w:t xml:space="preserve"> are illustrated</w:t>
+      </w:r>
+      <w:r>
+        <w:t xml:space="preserve"> in </w:t>
+      </w:r>
+      <w:r>
+        <w:t>Figure 5.</w:t>
+      </w:r>
+    </w:p>
+    <w:p>
+      <w:r>
+        <w:t xml:space="preserve">2.1.2.3.1: </w:t>
+      </w:r>
+      <w:r>
+        <w:rPr>
+          <w:highlight w:val="yellow"/>
+        </w:rPr>
+        <w:t>Dependency diagram.</w:t>
+      </w:r>
+    </w:p>
+    <w:p>
+      <w:pPr>
+        <w:rPr>
+          <w:b/>
+        </w:rPr>
+      </w:pPr>
+      <w:r>
+        <w:rPr>
+          <w:b/>
+          <w:highlight w:val="yellow"/>
+        </w:rPr>
+        <w:t>Figure 5</w:t>
+      </w:r>
+      <w:r>
+        <w:rPr>
+          <w:b/>
+          <w:highlight w:val="yellow"/>
+        </w:rPr>
+        <w:t>.</w:t>
+      </w:r>
+    </w:p>
+    <w:p>
+      <w:pPr>
+        <w:rPr>
+          <w:b/>
+        </w:rPr>
+      </w:pPr>
+      <w:r>
+        <w:t xml:space="preserve">2.1.2.4: </w:t>
+      </w:r>
+      <w:r>
+        <w:rPr>
+          <w:b/>
+        </w:rPr>
+        <w:t>Using planning tools.</w:t>
+      </w:r>
+    </w:p>
+    <w:p>
+      <w:r>
+        <w:t>It may take time to create various diagrams and charts for a project</w:t>
+      </w:r>
+      <w:r>
+        <w:t xml:space="preserve">. As plans are requiring adjustments </w:t>
+      </w:r>
+      <w:r>
+        <w:t xml:space="preserve">and revision during project progresses </w:t>
+      </w:r>
+      <w:r>
+        <w:t xml:space="preserve">they cannot be produce at the start of the </w:t>
+      </w:r>
+      <w:r>
+        <w:t xml:space="preserve">project. Use of computerized tools make </w:t>
+      </w:r>
+      <w:r>
+        <w:t xml:space="preserve">replanning </w:t>
+      </w:r>
+      <w:r>
+        <w:t xml:space="preserve">less of a </w:t>
+      </w:r>
+      <w:r>
+        <w:t xml:space="preserve">chore. Many project planning tools are there on the market which are created for use on computers. </w:t>
+      </w:r>
+      <w:r>
+        <w:t>Advantages of</w:t>
+      </w:r>
+      <w:r>
+        <w:t xml:space="preserve"> planning tools helped in following ways.</w:t>
+      </w:r>
+    </w:p>
+    <w:p>
+      <w:pPr>
+        <w:ind w:left="720"/>
+      </w:pPr>
+      <w:r>
+        <w:rPr>
+          <w:b/>
+        </w:rPr>
+        <w:t>Make</w:t>
+      </w:r>
+      <w:r>
+        <w:rPr>
+          <w:b/>
+        </w:rPr>
+        <w:t xml:space="preserve"> Easy </w:t>
+      </w:r>
+      <w:r>
+        <w:rPr>
+          <w:b/>
+        </w:rPr>
+        <w:t>re-</w:t>
+      </w:r>
+      <w:r>
+        <w:rPr>
+          <w:b/>
+        </w:rPr>
+        <w:t>planning</w:t>
+      </w:r>
+      <w:r>
+        <w:rPr>
+          <w:b/>
+        </w:rPr>
+        <w:t xml:space="preserve"> </w:t>
+      </w:r>
+      <w:r>
+        <w:t>–</w:t>
+      </w:r>
+      <w:r>
+        <w:t xml:space="preserve"> </w:t>
+      </w:r>
+      <w:r>
+        <w:t>Normally</w:t>
+      </w:r>
+      <w:r>
+        <w:t xml:space="preserve"> planning tools</w:t>
+      </w:r>
+      <w:r>
+        <w:t xml:space="preserve"> produce a project breakdown, create estimates, produce a schedule. </w:t>
+      </w:r>
+      <w:r>
+        <w:t xml:space="preserve">With planning tools, </w:t>
+      </w:r>
+      <w:r>
+        <w:t>I could</w:t>
+      </w:r>
+      <w:r>
+        <w:t xml:space="preserve"> </w:t>
+      </w:r>
+      <w:r>
+        <w:t>do some</w:t>
+      </w:r>
+      <w:r>
+        <w:t xml:space="preserve"> adjustments to </w:t>
+      </w:r>
+      <w:r>
+        <w:t>my plan</w:t>
+      </w:r>
+      <w:r>
+        <w:t xml:space="preserve"> in som</w:t>
+      </w:r>
+      <w:r>
+        <w:t>e points due to not working the plan</w:t>
+      </w:r>
+      <w:r>
+        <w:t>.</w:t>
+      </w:r>
+      <w:r>
+        <w:t xml:space="preserve"> As planning tools have </w:t>
+      </w:r>
+      <w:r>
+        <w:t>ability to</w:t>
+      </w:r>
+      <w:r>
+        <w:t xml:space="preserve"> review estimates and reschedule this was possible.</w:t>
+      </w:r>
+    </w:p>
+    <w:p>
+      <w:pPr>
+        <w:ind w:left="720"/>
+      </w:pPr>
+      <w:r>
+        <w:rPr>
+          <w:b/>
+        </w:rPr>
+        <w:t xml:space="preserve">Presentation quality </w:t>
+      </w:r>
+      <w:r>
+        <w:rPr>
+          <w:b/>
+        </w:rPr>
+        <w:t>were</w:t>
+      </w:r>
+      <w:r>
+        <w:rPr>
+          <w:b/>
+        </w:rPr>
+        <w:t xml:space="preserve"> high </w:t>
+      </w:r>
+      <w:r>
+        <w:t>–</w:t>
+      </w:r>
+      <w:r>
+        <w:t xml:space="preserve"> </w:t>
+      </w:r>
+      <w:r>
+        <w:t>Ability to have</w:t>
+      </w:r>
+      <w:r>
+        <w:t xml:space="preserve"> high quality output in a variety of formats as they have flexible presentation and reporting facilities.</w:t>
+      </w:r>
+    </w:p>
+    <w:p>
+      <w:pPr>
+        <w:ind w:left="720"/>
+      </w:pPr>
+      <w:r>
+        <w:rPr>
+          <w:b/>
+        </w:rPr>
+        <w:t>Keep track with the progress</w:t>
+      </w:r>
+      <w:r>
+        <w:t xml:space="preserve"> - </w:t>
+      </w:r>
+      <w:r>
+        <w:t>Now a days most planning tools have facilities to track progress on a project.</w:t>
+      </w:r>
+      <w:r>
+        <w:t xml:space="preserve"> </w:t>
+      </w:r>
+      <w:r>
+        <w:t>Ability to compare</w:t>
+      </w:r>
+      <w:r>
+        <w:t xml:space="preserve"> actual progress with the plan</w:t>
+      </w:r>
+      <w:r>
+        <w:t>. Then</w:t>
+      </w:r>
+      <w:r>
+        <w:t xml:space="preserve"> </w:t>
+      </w:r>
+      <w:r>
+        <w:t>could</w:t>
+      </w:r>
+      <w:r>
+        <w:t xml:space="preserve"> identify where problems seem to be arising and to investigate them and decide how to respond </w:t>
+      </w:r>
+      <w:r>
+        <w:t>them.</w:t>
+      </w:r>
+    </w:p>
+    <w:p>
+      <w:r>
+        <w:t xml:space="preserve">From the start of the project to the implementation level and testing level variety of project management tools dynamically </w:t>
+      </w:r>
+      <w:r>
+        <w:t>alter</w:t>
+      </w:r>
+      <w:r>
+        <w:t xml:space="preserve"> to manage schedule, scope, risk,</w:t>
+      </w:r>
+      <w:r>
+        <w:t xml:space="preserve"> </w:t>
+      </w:r>
+      <w:r>
+        <w:t>Resources</w:t>
+      </w:r>
+      <w:r>
+        <w:t>, Quality.</w:t>
+      </w:r>
+      <w:r>
+        <w:t xml:space="preserve"> Below are the main tools that helped to carry out the </w:t>
+      </w:r>
+      <w:r>
+        <w:t xml:space="preserve">ITS </w:t>
+      </w:r>
+      <w:r>
+        <w:t xml:space="preserve">project to the </w:t>
+      </w:r>
+      <w:r>
+        <w:t>success of the software project</w:t>
+      </w:r>
+      <w:r>
+        <w:t>.</w:t>
       </w:r>
     </w:p>
     <w:p>
@@ -1509,535 +2548,503 @@
         <w:pStyle w:val="ListParagraph"/>
         <w:numPr>
           <w:ilvl w:val="0"/>
-          <w:numId w:val="2"/>
+          <w:numId w:val="4"/>
         </w:numPr>
       </w:pPr>
       <w:r>
-        <w:t>GitKraken</w:t>
+        <w:t>Trello</w:t>
+      </w:r>
+      <w:r>
+        <w:t xml:space="preserve"> </w:t>
+      </w:r>
+      <w:r>
+        <w:t xml:space="preserve"> </w:t>
+      </w:r>
+    </w:p>
+    <w:p>
+      <w:pPr>
+        <w:pStyle w:val="ListParagraph"/>
+        <w:numPr>
+          <w:ilvl w:val="0"/>
+          <w:numId w:val="4"/>
+        </w:numPr>
+      </w:pPr>
+      <w:r>
+        <w:t xml:space="preserve">TODO plugin </w:t>
+      </w:r>
+    </w:p>
+    <w:p/>
+    <w:p>
+      <w:r>
+        <w:t xml:space="preserve">Below </w:t>
+      </w:r>
+      <w:r>
+        <w:t>is a screen shot</w:t>
+      </w:r>
+      <w:r>
+        <w:t xml:space="preserve"> of </w:t>
+      </w:r>
+      <w:r>
+        <w:t>Trello board</w:t>
+      </w:r>
+      <w:r>
+        <w:t>s</w:t>
+      </w:r>
+      <w:r>
+        <w:t xml:space="preserve"> that demonstrating tasks of the ITS project</w:t>
+      </w:r>
+      <w:r>
+        <w:t>.</w:t>
+      </w:r>
+    </w:p>
+    <w:p>
+      <w:pPr>
+        <w:rPr>
+          <w:b/>
+        </w:rPr>
+      </w:pPr>
+      <w:r>
+        <w:rPr>
+          <w:b/>
+          <w:highlight w:val="yellow"/>
+        </w:rPr>
+        <w:t>Figure 6</w:t>
+      </w:r>
+      <w:r>
+        <w:rPr>
+          <w:b/>
+          <w:highlight w:val="yellow"/>
+        </w:rPr>
+        <w:t>.</w:t>
+      </w:r>
+    </w:p>
+    <w:p>
+      <w:r>
+        <w:t>2.2</w:t>
+      </w:r>
+      <w:r>
+        <w:t xml:space="preserve">: </w:t>
+      </w:r>
+      <w:r>
+        <w:t>File Management</w:t>
+      </w:r>
+      <w:r>
+        <w:t>.</w:t>
+      </w:r>
+    </w:p>
+    <w:p>
+      <w:r>
+        <w:t>Around 9</w:t>
+      </w:r>
+      <w:r>
+        <w:t xml:space="preserve">0% of the files in </w:t>
+      </w:r>
+      <w:r>
+        <w:t>ITS</w:t>
+      </w:r>
+      <w:r>
+        <w:t xml:space="preserve"> related with the development code base </w:t>
+      </w:r>
+      <w:r>
+        <w:t>which</w:t>
+      </w:r>
+      <w:r>
+        <w:t xml:space="preserve"> were maintained by using a pr</w:t>
+      </w:r>
+      <w:r>
+        <w:t xml:space="preserve">ivate git repository on GitHub. </w:t>
+      </w:r>
+      <w:r>
+        <w:t>The remaining files were managed through a google drive cloud storage, where were in sync with local drive, as well as git repository files.</w:t>
       </w:r>
     </w:p>
     <w:p>
       <w:r>
         <w:lastRenderedPageBreak/>
-        <w:t>2.1.1: File Management</w:t>
-      </w:r>
-    </w:p>
-    <w:p/>
-    <w:p>
-      <w:r>
-        <w:t xml:space="preserve">2.2: </w:t>
-      </w:r>
-      <w:r>
-        <w:t>Project</w:t>
-      </w:r>
-      <w:r>
-        <w:t xml:space="preserve"> </w:t>
-      </w:r>
-      <w:r>
-        <w:t>Planning</w:t>
-      </w:r>
-    </w:p>
-    <w:p>
-      <w:r>
-        <w:t>Project planning is very important for the successful completion of the project.</w:t>
-      </w:r>
-      <w:r>
-        <w:t xml:space="preserve"> Those involved in the project need to know exactly what their role is, and </w:t>
-      </w:r>
-      <w:r>
-        <w:t xml:space="preserve">what they </w:t>
-      </w:r>
-      <w:r>
-        <w:t xml:space="preserve">expect to produce and, </w:t>
-      </w:r>
-      <w:r>
-        <w:t xml:space="preserve">when it is wanted. This information will inform by </w:t>
-      </w:r>
-      <w:r>
-        <w:t>The project plan</w:t>
+        <w:t xml:space="preserve">Advantages </w:t>
+      </w:r>
+      <w:r>
+        <w:t>of</w:t>
+      </w:r>
+      <w:r>
+        <w:t xml:space="preserve"> using a git repository </w:t>
+      </w:r>
+      <w:r>
+        <w:t xml:space="preserve">to ITS </w:t>
+      </w:r>
+      <w:r>
+        <w:t>project shown</w:t>
+      </w:r>
+      <w:r>
+        <w:t xml:space="preserve"> as </w:t>
+      </w:r>
+      <w:r>
+        <w:t>below:</w:t>
+      </w:r>
+    </w:p>
+    <w:p>
+      <w:pPr>
+        <w:pStyle w:val="ListParagraph"/>
+        <w:numPr>
+          <w:ilvl w:val="0"/>
+          <w:numId w:val="7"/>
+        </w:numPr>
+      </w:pPr>
+      <w:r>
+        <w:t xml:space="preserve">View </w:t>
+      </w:r>
+      <w:r>
+        <w:t>the</w:t>
+      </w:r>
+      <w:r>
+        <w:t xml:space="preserve"> code changes across versions</w:t>
       </w:r>
       <w:r>
         <w:t>.</w:t>
       </w:r>
-      <w:r>
-        <w:t xml:space="preserve"> This gives the opportunity to think about what the project is about and how it is to be achieved</w:t>
+    </w:p>
+    <w:p>
+      <w:pPr>
+        <w:pStyle w:val="ListParagraph"/>
+        <w:numPr>
+          <w:ilvl w:val="0"/>
+          <w:numId w:val="7"/>
+        </w:numPr>
+      </w:pPr>
+      <w:r>
+        <w:t xml:space="preserve">If an error </w:t>
+      </w:r>
+      <w:r>
+        <w:t>occurred</w:t>
+      </w:r>
+      <w:r>
+        <w:t xml:space="preserve"> </w:t>
+      </w:r>
+      <w:r>
+        <w:t>there were</w:t>
+      </w:r>
+      <w:r>
+        <w:t xml:space="preserve"> ability to r</w:t>
+      </w:r>
+      <w:r>
+        <w:t>evert the code files</w:t>
+      </w:r>
+      <w:r>
+        <w:t>/</w:t>
+      </w:r>
+      <w:r>
+        <w:t xml:space="preserve"> rever</w:t>
+      </w:r>
+      <w:r>
+        <w:t xml:space="preserve">t the entire project </w:t>
+      </w:r>
+      <w:r>
+        <w:t xml:space="preserve">back to </w:t>
+      </w:r>
+      <w:r>
+        <w:t xml:space="preserve">the </w:t>
+      </w:r>
+      <w:r>
+        <w:t>previous state</w:t>
+      </w:r>
+      <w:r>
+        <w:t>.</w:t>
+      </w:r>
+    </w:p>
+    <w:p>
+      <w:pPr>
+        <w:pStyle w:val="ListParagraph"/>
+        <w:numPr>
+          <w:ilvl w:val="0"/>
+          <w:numId w:val="7"/>
+        </w:numPr>
+      </w:pPr>
+      <w:r>
+        <w:t xml:space="preserve">Due to flexibility </w:t>
+      </w:r>
+      <w:r>
+        <w:t>it efficiency independent from the scale of the project.</w:t>
+      </w:r>
+    </w:p>
+    <w:p>
+      <w:pPr>
+        <w:pStyle w:val="ListParagraph"/>
+      </w:pPr>
+    </w:p>
+    <w:p>
+      <w:r>
+        <w:t xml:space="preserve">Below is a screen shot of </w:t>
+      </w:r>
+      <w:r>
+        <w:t>Git</w:t>
+      </w:r>
+      <w:r>
+        <w:t xml:space="preserve"> </w:t>
+      </w:r>
+      <w:r>
+        <w:t>repository</w:t>
+      </w:r>
+      <w:r>
+        <w:t xml:space="preserve"> of the ITS project.</w:t>
+      </w:r>
+    </w:p>
+    <w:p>
+      <w:pPr>
+        <w:rPr>
+          <w:b/>
+        </w:rPr>
+      </w:pPr>
+      <w:r>
+        <w:rPr>
+          <w:b/>
+          <w:highlight w:val="yellow"/>
+        </w:rPr>
+        <w:t>Figure 7</w:t>
+      </w:r>
+      <w:r>
+        <w:rPr>
+          <w:b/>
+          <w:highlight w:val="yellow"/>
+        </w:rPr>
+        <w:t>.</w:t>
+      </w:r>
+    </w:p>
+    <w:p>
+      <w:pPr>
+        <w:rPr>
+          <w:b/>
+        </w:rPr>
+      </w:pPr>
+    </w:p>
+    <w:p>
+      <w:r>
+        <w:t>2.1.2</w:t>
+      </w:r>
+      <w:r>
+        <w:t>:</w:t>
+      </w:r>
+      <w:r>
+        <w:t xml:space="preserve"> Challenges</w:t>
+      </w:r>
+    </w:p>
+    <w:p>
+      <w:pPr>
+        <w:pStyle w:val="ListParagraph"/>
+        <w:numPr>
+          <w:ilvl w:val="0"/>
+          <w:numId w:val="8"/>
+        </w:numPr>
+      </w:pPr>
+      <w:r>
+        <w:t>During the project planning phase could discover following challenges.</w:t>
+      </w:r>
+    </w:p>
+    <w:p>
+      <w:pPr>
+        <w:pStyle w:val="ListParagraph"/>
+        <w:numPr>
+          <w:ilvl w:val="0"/>
+          <w:numId w:val="8"/>
+        </w:numPr>
+      </w:pPr>
+      <w:bookmarkStart w:id="0" w:name="_GoBack"/>
+      <w:bookmarkEnd w:id="0"/>
+      <w:r>
+        <w:t>At the start scope of the project was unclear.</w:t>
+      </w:r>
+    </w:p>
+    <w:p>
+      <w:pPr>
+        <w:pStyle w:val="ListParagraph"/>
+        <w:numPr>
+          <w:ilvl w:val="0"/>
+          <w:numId w:val="8"/>
+        </w:numPr>
+      </w:pPr>
+      <w:r>
+        <w:t>The planed schedule for some tasks not accurate.</w:t>
+      </w:r>
+    </w:p>
+    <w:p/>
+    <w:p/>
+    <w:p/>
+    <w:p/>
+    <w:p/>
+    <w:p/>
+    <w:p/>
+    <w:p/>
+    <w:p/>
+    <w:p>
+      <w:r>
+        <w:t>Chapter 3: Design</w:t>
+      </w:r>
+    </w:p>
+    <w:p/>
+    <w:p/>
+    <w:p/>
+    <w:p>
+      <w:r>
+        <w:t>3.1:</w:t>
+      </w:r>
+      <w:r>
+        <w:t xml:space="preserve"> Requirements</w:t>
+      </w:r>
+    </w:p>
+    <w:p>
+      <w:r>
+        <w:t xml:space="preserve">3.2: </w:t>
+      </w:r>
+      <w:r>
+        <w:t>Architecture</w:t>
+      </w:r>
+    </w:p>
+    <w:p>
+      <w:r>
+        <w:t xml:space="preserve">The summarizer is written in Java </w:t>
+      </w:r>
+      <w:r>
+        <w:t>following the MVC architecture.</w:t>
+      </w:r>
+      <w:r>
+        <w:t xml:space="preserve"> </w:t>
+      </w:r>
+      <w:r>
+        <w:t xml:space="preserve">This </w:t>
+      </w:r>
+      <w:r>
+        <w:t>uses the</w:t>
+      </w:r>
+      <w:r>
+        <w:t xml:space="preserve"> following</w:t>
+      </w:r>
+      <w:r>
+        <w:t xml:space="preserve"> external </w:t>
+      </w:r>
+      <w:r>
+        <w:t>library itextpdf-5.1.</w:t>
+      </w:r>
+      <w:r>
+        <w:t>0,</w:t>
+      </w:r>
+      <w:r>
+        <w:t xml:space="preserve"> commons-logging-1.2.jar</w:t>
       </w:r>
       <w:r>
         <w:t>,</w:t>
       </w:r>
       <w:r>
-        <w:t xml:space="preserve"> deliverables and when are they wanted</w:t>
+        <w:t xml:space="preserve"> httpclient-4.5.5.jar</w:t>
       </w:r>
       <w:r>
         <w:t>,</w:t>
       </w:r>
       <w:r>
-        <w:t xml:space="preserve"> what</w:t>
-      </w:r>
-      <w:r>
-        <w:t xml:space="preserve"> skills </w:t>
-      </w:r>
-      <w:r>
-        <w:t>we need and where do we get them</w:t>
-      </w:r>
-      <w:r>
-        <w:t>,</w:t>
-      </w:r>
-      <w:r>
-        <w:t xml:space="preserve"> the problems we are likely to encounter and how shall we tackle them</w:t>
-      </w:r>
-      <w:r>
-        <w:t xml:space="preserve">, the risks involved and how to overcome </w:t>
-      </w:r>
-      <w:r>
-        <w:t>them</w:t>
+        <w:t xml:space="preserve"> httpcore-4.4.9.jar</w:t>
+      </w:r>
+      <w:r>
+        <w:t xml:space="preserve"> and</w:t>
+      </w:r>
+      <w:r>
+        <w:t xml:space="preserve"> java-json.jar</w:t>
+      </w:r>
+      <w:r>
+        <w:t xml:space="preserve">. </w:t>
+      </w:r>
+      <w:r>
+        <w:t>The</w:t>
+      </w:r>
+      <w:r>
+        <w:t xml:space="preserve"> ITS project followed the general summary </w:t>
+      </w:r>
+      <w:r>
+        <w:t>process and</w:t>
+      </w:r>
+      <w:r>
+        <w:t xml:space="preserve"> </w:t>
+      </w:r>
+      <w:r>
+        <w:t xml:space="preserve">totally there are four steps which come as </w:t>
+      </w:r>
+      <w:r>
+        <w:lastRenderedPageBreak/>
+        <w:t>document</w:t>
+      </w:r>
+      <w:r>
+        <w:t xml:space="preserve"> segmentation</w:t>
+      </w:r>
+      <w:r>
+        <w:t>(</w:t>
+      </w:r>
+      <w:r>
+        <w:rPr>
+          <w:b/>
+        </w:rPr>
+        <w:t>Interpret</w:t>
+      </w:r>
+      <w:r>
+        <w:t>)</w:t>
+      </w:r>
+      <w:r>
+        <w:t>, feature extraction</w:t>
+      </w:r>
+      <w:r>
+        <w:rPr>
+          <w:b/>
+        </w:rPr>
+        <w:t xml:space="preserve"> </w:t>
+      </w:r>
+      <w:r>
+        <w:rPr>
+          <w:b/>
+        </w:rPr>
+        <w:t>(</w:t>
+      </w:r>
+      <w:r>
+        <w:rPr>
+          <w:b/>
+        </w:rPr>
+        <w:t>Transform</w:t>
+      </w:r>
+      <w:r>
+        <w:rPr>
+          <w:b/>
+        </w:rPr>
+        <w:t>)</w:t>
+      </w:r>
+      <w:r>
+        <w:t>, segmentation classification</w:t>
+      </w:r>
+      <w:r>
+        <w:t>(</w:t>
+      </w:r>
+      <w:r>
+        <w:rPr>
+          <w:b/>
+        </w:rPr>
+        <w:t>Transform</w:t>
+      </w:r>
+      <w:r>
+        <w:t>)</w:t>
+      </w:r>
+      <w:r>
+        <w:t>, and abstract generation</w:t>
+      </w:r>
+      <w:r>
+        <w:t>(</w:t>
+      </w:r>
+      <w:r>
+        <w:rPr>
+          <w:b/>
+        </w:rPr>
+        <w:t>Generate</w:t>
+      </w:r>
+      <w:r>
+        <w:t>)</w:t>
       </w:r>
       <w:r>
         <w:t>.</w:t>
       </w:r>
       <w:r>
-        <w:t xml:space="preserve"> Since this automatic text summarizer is an individual project </w:t>
-      </w:r>
-      <w:r>
-        <w:t>I thought</w:t>
-      </w:r>
-      <w:r>
-        <w:t xml:space="preserve"> about above</w:t>
-      </w:r>
-      <w:r>
-        <w:t xml:space="preserve"> all</w:t>
-      </w:r>
-      <w:r>
-        <w:t xml:space="preserve"> mentioned criteria. Following</w:t>
-      </w:r>
-      <w:r>
-        <w:t xml:space="preserve"> is the sequence of the process of project planning to automatic text summarizer.</w:t>
-      </w:r>
-    </w:p>
-    <w:p>
-      <w:pPr>
-        <w:rPr>
-          <w:b/>
-        </w:rPr>
-      </w:pPr>
-      <w:r>
-        <w:rPr>
-          <w:b/>
-        </w:rPr>
-        <w:t>Understanding the requirement</w:t>
-      </w:r>
-    </w:p>
-    <w:p>
-      <w:r>
-        <w:t>After going through the literature survey in automatic text summarization, it is observed that till now most of the authors have used single approach to perform automatic text summarization using extraction</w:t>
-      </w:r>
-      <w:r>
-        <w:t xml:space="preserve"> </w:t>
-      </w:r>
-    </w:p>
-    <w:p>
-      <w:pPr>
-        <w:rPr>
-          <w:b/>
-        </w:rPr>
-      </w:pPr>
-    </w:p>
-    <w:p>
-      <w:r>
-        <w:t xml:space="preserve">This ITS </w:t>
-      </w:r>
-      <w:r>
-        <w:t>project start</w:t>
-      </w:r>
-      <w:r>
-        <w:t>s</w:t>
-      </w:r>
-      <w:r>
-        <w:t xml:space="preserve"> with</w:t>
-      </w:r>
-      <w:r>
-        <w:t xml:space="preserve"> a requirements speciﬁcation. The</w:t>
-      </w:r>
-      <w:r>
-        <w:t xml:space="preserve"> main achievement of this project is</w:t>
-      </w:r>
-      <w:r>
-        <w:t xml:space="preserve"> build a prototype of automatic text summarizer which </w:t>
-      </w:r>
-      <w:r>
-        <w:t>provide</w:t>
-      </w:r>
-      <w:r>
-        <w:t xml:space="preserve"> </w:t>
-      </w:r>
-      <w:r>
-        <w:t xml:space="preserve">accurate </w:t>
-      </w:r>
-      <w:r>
-        <w:t>and concise and ﬂuent</w:t>
-      </w:r>
-      <w:r>
-        <w:t xml:space="preserve"> </w:t>
-      </w:r>
-      <w:r>
-        <w:t xml:space="preserve">summaries of longer text, such as news </w:t>
-      </w:r>
-      <w:r>
-        <w:t>stories,</w:t>
-      </w:r>
-      <w:r>
-        <w:t xml:space="preserve"> </w:t>
-      </w:r>
-      <w:r>
-        <w:t xml:space="preserve">blog articles </w:t>
-      </w:r>
-      <w:r>
-        <w:t xml:space="preserve">and social media posts, </w:t>
-      </w:r>
-      <w:r>
-        <w:t>using</w:t>
-      </w:r>
-      <w:r>
-        <w:t xml:space="preserve"> </w:t>
-      </w:r>
-      <w:r>
-        <w:t>diﬀerent</w:t>
-      </w:r>
-      <w:r>
-        <w:t xml:space="preserve"> </w:t>
-      </w:r>
-      <w:r>
-        <w:t>summarization techniques</w:t>
-      </w:r>
-      <w:r>
-        <w:t xml:space="preserve"> by Retrieval of most important information </w:t>
-      </w:r>
-      <w:r>
-        <w:t xml:space="preserve">in response to a user </w:t>
-      </w:r>
-      <w:r>
-        <w:t>query</w:t>
-      </w:r>
-      <w:r>
-        <w:t xml:space="preserve">. </w:t>
-      </w:r>
-    </w:p>
-    <w:p>
-      <w:pPr>
-        <w:rPr>
-          <w:b/>
-        </w:rPr>
-      </w:pPr>
-      <w:r>
-        <w:rPr>
-          <w:b/>
-        </w:rPr>
-        <w:t>Breaking down the work</w:t>
-      </w:r>
-    </w:p>
-    <w:p>
-      <w:r>
-        <w:t xml:space="preserve">By looking at objectives of the project </w:t>
-      </w:r>
-      <w:r>
-        <w:t>it is need to consider what need to be done to achieve that goal.</w:t>
-      </w:r>
-      <w:r>
-        <w:t xml:space="preserve"> </w:t>
-      </w:r>
-      <w:r>
-        <w:t xml:space="preserve">What we're trying to produce </w:t>
-      </w:r>
-      <w:r>
-        <w:t>and how to archive it.</w:t>
-      </w:r>
-    </w:p>
-    <w:p>
-      <w:r>
-        <w:rPr>
-          <w:b/>
-        </w:rPr>
-        <w:t>Product descriptions</w:t>
-      </w:r>
-    </w:p>
-    <w:p>
-      <w:r>
-        <w:tab/>
-      </w:r>
-      <w:r>
-        <w:t>Purpose</w:t>
-      </w:r>
-      <w:r>
-        <w:t>-</w:t>
-      </w:r>
-    </w:p>
-    <w:p>
-      <w:r>
-        <w:t xml:space="preserve">We have taken a large number of online information through the World Wide </w:t>
-      </w:r>
-      <w:r>
-        <w:t>Web</w:t>
-      </w:r>
-      <w:r>
-        <w:t xml:space="preserve">. For this reason, if </w:t>
-      </w:r>
-      <w:r>
-        <w:t>someone searches on something online, the response obtained is lots of diﬀerent Web pages with many information</w:t>
-      </w:r>
-      <w:r>
-        <w:t xml:space="preserve"> which is impossible for person to read completely.</w:t>
-      </w:r>
-      <w:r>
-        <w:t xml:space="preserve"> There for </w:t>
-      </w:r>
-      <w:r>
-        <w:t xml:space="preserve">The purpose of this is to make </w:t>
-      </w:r>
-      <w:r>
-        <w:t>user</w:t>
-      </w:r>
-      <w:r>
-        <w:t xml:space="preserve"> </w:t>
-      </w:r>
-      <w:r>
-        <w:t xml:space="preserve">easy to retrieve </w:t>
-      </w:r>
-      <w:r>
-        <w:t>only</w:t>
-      </w:r>
-      <w:r>
-        <w:t xml:space="preserve"> </w:t>
-      </w:r>
-      <w:r>
-        <w:t>important</w:t>
-      </w:r>
-      <w:r>
-        <w:t xml:space="preserve"> information</w:t>
-      </w:r>
-      <w:r>
-        <w:t>.</w:t>
-      </w:r>
-    </w:p>
-    <w:p>
-      <w:r>
-        <w:tab/>
-      </w:r>
-      <w:r>
-        <w:t>Composition</w:t>
-      </w:r>
-      <w:r>
-        <w:t>-</w:t>
-      </w:r>
-    </w:p>
-    <w:p/>
-    <w:p>
-      <w:r>
-        <w:tab/>
-      </w:r>
-      <w:r>
-        <w:t>Derivation</w:t>
-      </w:r>
-      <w:r>
-        <w:t>-</w:t>
-      </w:r>
-    </w:p>
-    <w:p>
-      <w:r>
-        <w:tab/>
-      </w:r>
-      <w:r>
-        <w:t>Quality/completion criteria</w:t>
-      </w:r>
-      <w:r>
-        <w:t>-</w:t>
-      </w:r>
-    </w:p>
-    <w:p/>
-    <w:p>
-      <w:r>
-        <w:lastRenderedPageBreak/>
-        <w:t>Work packages</w:t>
-      </w:r>
-    </w:p>
-    <w:p/>
-    <w:p/>
-    <w:p/>
-    <w:p/>
-    <w:p/>
-    <w:p/>
-    <w:p/>
-    <w:p>
-      <w:r>
-        <w:t>2.2.1: App Development Methodology</w:t>
-      </w:r>
-    </w:p>
-    <w:p/>
-    <w:p>
-      <w:r>
-        <w:t xml:space="preserve"> 2.2.2: Challenges</w:t>
-      </w:r>
-    </w:p>
-    <w:p/>
-    <w:p/>
-    <w:p/>
-    <w:p/>
-    <w:p/>
-    <w:p/>
-    <w:p>
-      <w:r>
-        <w:t>Chapter 3: Design</w:t>
-      </w:r>
-    </w:p>
-    <w:p/>
-    <w:p/>
-    <w:p/>
-    <w:p>
-      <w:r>
-        <w:t>3.1:</w:t>
-      </w:r>
-      <w:r>
-        <w:t xml:space="preserve"> Requirements</w:t>
-      </w:r>
-    </w:p>
-    <w:p>
-      <w:r>
-        <w:t xml:space="preserve">3.2: </w:t>
-      </w:r>
-      <w:r>
-        <w:t>Architecture</w:t>
-      </w:r>
-    </w:p>
-    <w:p>
-      <w:r>
-        <w:t xml:space="preserve">The summarizer is written in Java </w:t>
-      </w:r>
-      <w:r>
-        <w:t>following the MVC architecture.</w:t>
-      </w:r>
-      <w:r>
-        <w:t xml:space="preserve"> </w:t>
-      </w:r>
-      <w:r>
-        <w:t xml:space="preserve">This </w:t>
-      </w:r>
-      <w:r>
-        <w:t>uses the</w:t>
-      </w:r>
-      <w:r>
-        <w:t xml:space="preserve"> following</w:t>
-      </w:r>
-      <w:r>
-        <w:t xml:space="preserve"> external </w:t>
-      </w:r>
-      <w:r>
-        <w:t>library itextpdf-5.1.</w:t>
-      </w:r>
-      <w:r>
-        <w:t>0,</w:t>
-      </w:r>
-      <w:r>
-        <w:t xml:space="preserve"> commons-logging-1.2.jar</w:t>
-      </w:r>
-      <w:r>
-        <w:t>,</w:t>
-      </w:r>
-      <w:r>
-        <w:t xml:space="preserve"> httpclient-4.5.5.jar</w:t>
-      </w:r>
-      <w:r>
-        <w:t>,</w:t>
-      </w:r>
-      <w:r>
-        <w:t xml:space="preserve"> httpcore-4.4.9.jar</w:t>
-      </w:r>
-      <w:r>
-        <w:t>,</w:t>
-      </w:r>
-      <w:r>
-        <w:t xml:space="preserve"> java-json.jar</w:t>
-      </w:r>
-      <w:r>
-        <w:t xml:space="preserve">. </w:t>
-      </w:r>
-      <w:r>
-        <w:t>T</w:t>
-      </w:r>
-      <w:r>
-        <w:t>he summary generation is a four step process document segmentation</w:t>
-      </w:r>
-      <w:r>
-        <w:t>(</w:t>
-      </w:r>
-      <w:r>
-        <w:rPr>
-          <w:b/>
-        </w:rPr>
-        <w:t>Interpret</w:t>
-      </w:r>
-      <w:r>
-        <w:t>)</w:t>
-      </w:r>
-      <w:r>
-        <w:t>, feature extraction</w:t>
-      </w:r>
-      <w:r>
-        <w:rPr>
-          <w:b/>
-        </w:rPr>
-        <w:t xml:space="preserve"> </w:t>
-      </w:r>
-      <w:r>
-        <w:rPr>
-          <w:b/>
-        </w:rPr>
-        <w:t>(</w:t>
-      </w:r>
-      <w:r>
-        <w:rPr>
-          <w:b/>
-        </w:rPr>
-        <w:t>Transform</w:t>
-      </w:r>
-      <w:r>
-        <w:rPr>
-          <w:b/>
-        </w:rPr>
-        <w:t>)</w:t>
-      </w:r>
-      <w:r>
-        <w:t>, segmentation classification</w:t>
-      </w:r>
-      <w:r>
-        <w:t>(</w:t>
-      </w:r>
-      <w:r>
-        <w:rPr>
-          <w:b/>
-        </w:rPr>
-        <w:t>Transform</w:t>
-      </w:r>
-      <w:r>
-        <w:t>)</w:t>
-      </w:r>
-      <w:r>
-        <w:t>, and abstract generation</w:t>
-      </w:r>
-      <w:r>
-        <w:t>(</w:t>
-      </w:r>
-      <w:r>
-        <w:rPr>
-          <w:b/>
-        </w:rPr>
-        <w:t>Generate</w:t>
-      </w:r>
-      <w:r>
-        <w:t>)</w:t>
-      </w:r>
-      <w:r>
-        <w:t>.</w:t>
-      </w:r>
-      <w:r>
         <w:t xml:space="preserve"> </w:t>
       </w:r>
       <w:r>
@@ -2050,7 +3057,6 @@
         <w:rPr>
           <w:noProof/>
         </w:rPr>
-        <w:lastRenderedPageBreak/>
         <w:drawing>
           <wp:inline distT="0" distB="0" distL="0" distR="0" wp14:anchorId="0BF33A17" wp14:editId="44425A7D">
             <wp:extent cx="5133975" cy="2066925"/>
@@ -2093,7 +3099,13 @@
         <w:rPr>
           <w:b/>
         </w:rPr>
-        <w:t>Figure 3:</w:t>
+        <w:t>Figure 4</w:t>
+      </w:r>
+      <w:r>
+        <w:rPr>
+          <w:b/>
+        </w:rPr>
+        <w:t>:</w:t>
       </w:r>
       <w:r>
         <w:t xml:space="preserve"> </w:t>
@@ -2111,10 +3123,22 @@
         <w:t>The</w:t>
       </w:r>
       <w:r>
-        <w:t xml:space="preserve"> process of summarization begins with processing of input document whic</w:t>
-      </w:r>
-      <w:r>
-        <w:t xml:space="preserve">h is </w:t>
+        <w:t xml:space="preserve"> process of summarization begins with processing of input document </w:t>
+      </w:r>
+      <w:r>
+        <w:t xml:space="preserve">using my </w:t>
+      </w:r>
+      <w:r>
+        <w:t>naive summarization algorithm</w:t>
+      </w:r>
+      <w:r>
+        <w:t xml:space="preserve">. </w:t>
+      </w:r>
+      <w:r>
+        <w:t>This algorithm</w:t>
+      </w:r>
+      <w:r>
+        <w:t xml:space="preserve"> </w:t>
       </w:r>
       <w:r>
         <w:t xml:space="preserve">broken down into </w:t>
@@ -2374,6 +3398,24 @@
       <w:r>
         <w:t xml:space="preserve"> used.</w:t>
       </w:r>
+      <w:r>
+        <w:t xml:space="preserve"> </w:t>
+      </w:r>
+      <w:r>
+        <w:t xml:space="preserve">My native algorithm </w:t>
+      </w:r>
+      <w:r>
+        <w:t xml:space="preserve">is such an important subject </w:t>
+      </w:r>
+      <w:r>
+        <w:t xml:space="preserve">which is under 3.6 </w:t>
+      </w:r>
+      <w:r>
+        <w:t xml:space="preserve">itself later in the </w:t>
+      </w:r>
+      <w:r>
+        <w:t>report.</w:t>
+      </w:r>
     </w:p>
     <w:p/>
     <w:p/>
@@ -2392,581 +3434,587 @@
     <w:p/>
     <w:p>
       <w:r>
+        <w:t>3.2</w:t>
+      </w:r>
+      <w:r>
+        <w:t>.1:</w:t>
+      </w:r>
+      <w:r>
+        <w:t xml:space="preserve"> </w:t>
+      </w:r>
+      <w:r>
+        <w:t>UML Class diagram</w:t>
+      </w:r>
+    </w:p>
+    <w:p>
+      <w:r>
+        <w:rPr>
+          <w:b/>
+          <w:highlight w:val="yellow"/>
+        </w:rPr>
+        <w:t>Figure 5</w:t>
+      </w:r>
+      <w:r>
+        <w:rPr>
+          <w:b/>
+          <w:highlight w:val="yellow"/>
+        </w:rPr>
+        <w:t>:</w:t>
+      </w:r>
+    </w:p>
+    <w:p>
+      <w:r>
+        <w:t xml:space="preserve">Here design the classes according to the MVC architecture. There for this propose </w:t>
+      </w:r>
+      <w:r>
+        <w:t xml:space="preserve">three types of objects in an application the Model, Views and </w:t>
+      </w:r>
+      <w:r>
+        <w:t>Controllers</w:t>
+      </w:r>
+      <w:r>
+        <w:t>.</w:t>
+      </w:r>
+    </w:p>
+    <w:p>
+      <w:r>
+        <w:rPr>
+          <w:b/>
+        </w:rPr>
+        <w:t>Model</w:t>
+      </w:r>
+      <w:r>
+        <w:t xml:space="preserve"> </w:t>
+      </w:r>
+      <w:r>
+        <w:t>- O</w:t>
+      </w:r>
+      <w:r>
+        <w:t>bjects hold data and define the logic for manipulating that data</w:t>
+      </w:r>
+      <w:r>
+        <w:t xml:space="preserve"> [16]</w:t>
+      </w:r>
+      <w:r>
+        <w:t>.</w:t>
+      </w:r>
+    </w:p>
+    <w:p>
+      <w:r>
+        <w:t xml:space="preserve">In this summarization application </w:t>
+      </w:r>
+      <w:r>
+        <w:t>Paragraph</w:t>
+      </w:r>
+      <w:r>
+        <w:t>,</w:t>
+      </w:r>
+      <w:r>
+        <w:t xml:space="preserve"> Sentence</w:t>
+      </w:r>
+      <w:r>
+        <w:t>,</w:t>
+      </w:r>
+      <w:r>
+        <w:t xml:space="preserve"> GCPTranslator</w:t>
+      </w:r>
+      <w:r>
+        <w:t xml:space="preserve">, are model classes as shown in the </w:t>
+      </w:r>
+      <w:r>
+        <w:t>Figure 4.</w:t>
+      </w:r>
+    </w:p>
+    <w:p>
+      <w:r>
+        <w:rPr>
+          <w:b/>
+        </w:rPr>
+        <w:t>View</w:t>
+      </w:r>
+      <w:r>
+        <w:t xml:space="preserve"> - </w:t>
+      </w:r>
+      <w:r>
+        <w:t>objects represent something visible in the user interface</w:t>
+      </w:r>
+      <w:r>
+        <w:t xml:space="preserve"> [16]</w:t>
+      </w:r>
+      <w:r>
+        <w:t>.</w:t>
+      </w:r>
+    </w:p>
+    <w:p>
+      <w:r>
+        <w:t xml:space="preserve">In this summarization application </w:t>
+      </w:r>
+      <w:r>
+        <w:t>View</w:t>
+      </w:r>
+      <w:r>
+        <w:t xml:space="preserve"> is the view class as shown in the Figure 4.</w:t>
+      </w:r>
+    </w:p>
+    <w:p>
+      <w:pPr>
+        <w:ind w:left="45"/>
+      </w:pPr>
+      <w:r>
+        <w:rPr>
+          <w:b/>
+        </w:rPr>
+        <w:t>Controller</w:t>
+      </w:r>
+      <w:r>
+        <w:t xml:space="preserve"> </w:t>
+      </w:r>
+      <w:r>
+        <w:t xml:space="preserve">- </w:t>
+      </w:r>
+      <w:r>
+        <w:t xml:space="preserve">object acts as a Mediator between the Model and View objects. A Controller object </w:t>
+      </w:r>
+      <w:r>
+        <w:t xml:space="preserve">  </w:t>
+      </w:r>
+      <w:r>
+        <w:t>communicates data back and forth between the Model objects and the View objects</w:t>
+      </w:r>
+      <w:r>
+        <w:t xml:space="preserve"> [16]</w:t>
+      </w:r>
+      <w:r>
+        <w:t>.</w:t>
+      </w:r>
+    </w:p>
+    <w:p>
+      <w:pPr>
+        <w:ind w:left="45"/>
+      </w:pPr>
+      <w:r>
+        <w:t xml:space="preserve">In this summarization application </w:t>
+      </w:r>
+      <w:r>
+        <w:t>Algorithm</w:t>
+      </w:r>
+      <w:r>
+        <w:t>,</w:t>
+      </w:r>
+      <w:r>
+        <w:t xml:space="preserve"> </w:t>
+      </w:r>
+      <w:r>
+        <w:t>SentenceComparatorForSummary</w:t>
+      </w:r>
+      <w:r>
+        <w:t>,</w:t>
+      </w:r>
+      <w:r>
+        <w:t xml:space="preserve"> </w:t>
+      </w:r>
+      <w:r>
+        <w:t>SentenceComparatorOnScore</w:t>
+      </w:r>
+      <w:r>
+        <w:t>,</w:t>
+      </w:r>
+      <w:r>
+        <w:t xml:space="preserve"> Validator</w:t>
+      </w:r>
+      <w:r>
+        <w:t xml:space="preserve"> are controller classes as shown in the Figure 4.</w:t>
+      </w:r>
+    </w:p>
+    <w:p>
+      <w:pPr>
+        <w:ind w:left="45"/>
+      </w:pPr>
+    </w:p>
+    <w:p>
+      <w:pPr>
+        <w:ind w:left="45"/>
+      </w:pPr>
+    </w:p>
+    <w:p/>
+    <w:p/>
+    <w:p/>
+    <w:p/>
+    <w:p>
+      <w:r>
+        <w:t xml:space="preserve"> </w:t>
+      </w:r>
+    </w:p>
+    <w:p/>
+    <w:p/>
+    <w:p/>
+    <w:p/>
+    <w:p/>
+    <w:p/>
+    <w:p/>
+    <w:p/>
+    <w:p/>
+    <w:p/>
+    <w:p/>
+    <w:p/>
+    <w:p/>
+    <w:p/>
+    <w:p/>
+    <w:p/>
+    <w:p/>
+    <w:p/>
+    <w:p/>
+    <w:p>
+      <w:r>
+        <w:t>3.2.1: Class Diagram</w:t>
+      </w:r>
+    </w:p>
+    <w:p>
+      <w:r>
+        <w:t xml:space="preserve">3.3: </w:t>
+      </w:r>
+      <w:r>
+        <w:t>Challenges</w:t>
+      </w:r>
+    </w:p>
+    <w:p>
+      <w:pPr>
+        <w:rPr>
+          <w:color w:val="C00000"/>
+        </w:rPr>
+      </w:pPr>
+      <w:r>
+        <w:t>3.3.1</w:t>
+      </w:r>
+      <w:r>
+        <w:t xml:space="preserve"> </w:t>
+      </w:r>
+      <w:r>
+        <w:rPr>
+          <w:highlight w:val="yellow"/>
+        </w:rPr>
+        <w:t>Implementation Challenges</w:t>
+      </w:r>
+      <w:r>
+        <w:t xml:space="preserve"> </w:t>
+      </w:r>
+    </w:p>
+    <w:p>
+      <w:pPr>
+        <w:ind w:left="720"/>
+      </w:pPr>
+      <w:r>
+        <w:t>1.</w:t>
+      </w:r>
+      <w:r>
+        <w:t xml:space="preserve">To get the quality summary, quality keywords are required for text summarization. </w:t>
+      </w:r>
+    </w:p>
+    <w:p>
+      <w:pPr>
+        <w:ind w:left="720"/>
+      </w:pPr>
+      <w:r>
+        <w:t xml:space="preserve">2.   There is no standard to identify quality keywords within or multiple documents. The extracted keywords are varying for applying different approaches of keyword extraction.  </w:t>
+      </w:r>
+    </w:p>
+    <w:p>
+      <w:pPr>
+        <w:ind w:left="720"/>
+      </w:pPr>
+      <w:r>
+        <w:t xml:space="preserve">3.   Multi-lingual text </w:t>
+      </w:r>
+      <w:r>
+        <w:t>summarization</w:t>
+      </w:r>
+      <w:r>
+        <w:t xml:space="preserve"> is another challenging task.</w:t>
+      </w:r>
+    </w:p>
+    <w:p>
+      <w:pPr>
+        <w:ind w:left="720"/>
+      </w:pPr>
+      <w:r>
+        <w:t xml:space="preserve">  </w:t>
+      </w:r>
+      <w:r>
+        <w:rPr>
+          <w:highlight w:val="yellow"/>
+        </w:rPr>
+        <w:t>ISSUES AND CHALLENGES OCCURS IN TEXT SUMMARIZATION In the area of text summarization, there are following research issues and challenges occurs during implementation</w:t>
+      </w:r>
+    </w:p>
+    <w:p>
+      <w:pPr>
+        <w:ind w:left="720"/>
+      </w:pPr>
+      <w:r>
+        <w:t xml:space="preserve">1.In the case of multi-document text summarization, several issues occurs frequently while evaluation of summary such as redundancy, temporal dimension, co-reference or sentence ordering, etc. which makes very difficult to achieve quality summary. Some other issues occurs such as grammaticality, cohesion, coherence which is harmful for summary. </w:t>
+      </w:r>
+    </w:p>
+    <w:p>
+      <w:pPr>
+        <w:ind w:left="720"/>
+      </w:pPr>
+      <w:r>
+        <w:t xml:space="preserve"> </w:t>
+      </w:r>
+    </w:p>
+    <w:p>
+      <w:pPr>
+        <w:ind w:left="720"/>
+      </w:pPr>
+      <w:r>
+        <w:t xml:space="preserve">2. The quality of summaries are varying from system to system or person to person. Some person feels some </w:t>
+      </w:r>
+    </w:p>
+    <w:p>
+      <w:pPr>
+        <w:ind w:left="720"/>
+      </w:pPr>
+      <w:r>
+        <w:t xml:space="preserve">set of sentences are important for summary, at the same time other person feel the other set of sentences are important for required summary. </w:t>
+      </w:r>
+    </w:p>
+    <w:p>
+      <w:pPr>
+        <w:ind w:left="720"/>
+      </w:pPr>
+    </w:p>
+    <w:p>
+      <w:pPr>
+        <w:ind w:left="720"/>
+      </w:pPr>
+    </w:p>
+    <w:p/>
+    <w:p>
+      <w:r>
+        <w:t>3.3.1: Scalability</w:t>
+      </w:r>
+    </w:p>
+    <w:p>
+      <w:r>
+        <w:t xml:space="preserve">3.4: </w:t>
+      </w:r>
+      <w:r>
+        <w:t>Programming</w:t>
+      </w:r>
+      <w:r>
+        <w:t xml:space="preserve"> </w:t>
+      </w:r>
+      <w:r>
+        <w:t>Languages</w:t>
+      </w:r>
+    </w:p>
+    <w:p>
+      <w:r>
+        <w:t xml:space="preserve">3.5: </w:t>
+      </w:r>
+      <w:r>
+        <w:t>Classification</w:t>
+      </w:r>
+      <w:r>
+        <w:t xml:space="preserve"> </w:t>
+      </w:r>
+      <w:r>
+        <w:t>of</w:t>
+      </w:r>
+      <w:r>
+        <w:t xml:space="preserve"> </w:t>
+      </w:r>
+      <w:r>
+        <w:t>Summarization</w:t>
+      </w:r>
+      <w:r>
+        <w:t xml:space="preserve"> </w:t>
+      </w:r>
+      <w:r>
+        <w:t>Tasks</w:t>
+      </w:r>
+    </w:p>
+    <w:p>
+      <w:r>
+        <w:t>3.6: Methodology</w:t>
+      </w:r>
+    </w:p>
+    <w:p>
+      <w:r>
+        <w:t>3.7: Summarization Algorithm</w:t>
+      </w:r>
+    </w:p>
+    <w:p>
+      <w:r>
+        <w:t xml:space="preserve"> 3.8: </w:t>
+      </w:r>
+      <w:r>
+        <w:t>Text</w:t>
+      </w:r>
+      <w:r>
+        <w:t xml:space="preserve"> </w:t>
+      </w:r>
+      <w:r>
+        <w:t>Translate</w:t>
+      </w:r>
+      <w:r>
+        <w:t xml:space="preserve"> API</w:t>
+      </w:r>
+    </w:p>
+    <w:p>
+      <w:r>
+        <w:t xml:space="preserve">3.9: </w:t>
+      </w:r>
+      <w:r>
+        <w:t>Unit</w:t>
+      </w:r>
+      <w:r>
+        <w:t xml:space="preserve"> </w:t>
+      </w:r>
+      <w:r>
+        <w:t>Testing</w:t>
+      </w:r>
+    </w:p>
+    <w:p/>
+    <w:p/>
+    <w:p/>
+    <w:p/>
+    <w:p/>
+    <w:p/>
+    <w:p/>
+    <w:p/>
+    <w:p/>
+    <w:p/>
+    <w:p/>
+    <w:p/>
+    <w:p/>
+    <w:p/>
+    <w:p>
+      <w:r>
+        <w:t>Chapter 4: Development</w:t>
+      </w:r>
+    </w:p>
+    <w:p>
+      <w:r>
+        <w:t xml:space="preserve">4.1: </w:t>
+      </w:r>
+      <w:r>
+        <w:t>Tools</w:t>
+      </w:r>
+    </w:p>
+    <w:p>
+      <w:r>
+        <w:t>4.1.1: IDE</w:t>
+      </w:r>
+    </w:p>
+    <w:p>
+      <w:r>
+        <w:t>4.1.2: Debugging</w:t>
+      </w:r>
+    </w:p>
+    <w:p>
+      <w:r>
+        <w:t>4.1.3: Other tools</w:t>
+      </w:r>
+    </w:p>
+    <w:p/>
+    <w:p>
+      <w:r>
         <w:lastRenderedPageBreak/>
-        <w:t>3.2</w:t>
-      </w:r>
-      <w:r>
-        <w:t>.1:</w:t>
-      </w:r>
-      <w:r>
-        <w:t xml:space="preserve"> </w:t>
-      </w:r>
-      <w:r>
-        <w:t>UML Class diagram</w:t>
-      </w:r>
-    </w:p>
-    <w:p>
-      <w:r>
-        <w:rPr>
-          <w:b/>
-          <w:highlight w:val="yellow"/>
-        </w:rPr>
-        <w:t>Figure 4:</w:t>
-      </w:r>
-    </w:p>
-    <w:p>
-      <w:r>
-        <w:t xml:space="preserve">Here design the classes according to the MVC architecture. There for this propose </w:t>
-      </w:r>
-      <w:r>
-        <w:t xml:space="preserve">three types of objects in an application the Model, Views and </w:t>
-      </w:r>
-      <w:r>
-        <w:t>Controllers</w:t>
-      </w:r>
-      <w:r>
-        <w:t>.</w:t>
-      </w:r>
-    </w:p>
-    <w:p>
-      <w:r>
-        <w:rPr>
-          <w:b/>
-        </w:rPr>
-        <w:t>Model</w:t>
-      </w:r>
-      <w:r>
-        <w:t xml:space="preserve"> </w:t>
-      </w:r>
-      <w:r>
-        <w:t>- O</w:t>
-      </w:r>
-      <w:r>
-        <w:t>bjects hold data and define the logic for manipulating that data</w:t>
-      </w:r>
-      <w:r>
-        <w:t xml:space="preserve"> [16]</w:t>
-      </w:r>
-      <w:r>
-        <w:t>.</w:t>
-      </w:r>
-    </w:p>
-    <w:p>
-      <w:r>
-        <w:t xml:space="preserve">In this summarization application </w:t>
-      </w:r>
-      <w:r>
-        <w:t>Paragraph</w:t>
-      </w:r>
-      <w:r>
-        <w:t>,</w:t>
-      </w:r>
-      <w:r>
-        <w:t xml:space="preserve"> Sentence</w:t>
-      </w:r>
-      <w:r>
-        <w:t>,</w:t>
-      </w:r>
-      <w:r>
-        <w:t xml:space="preserve"> GCPTranslator</w:t>
-      </w:r>
-      <w:r>
-        <w:t xml:space="preserve">, are model classes as shown in the </w:t>
-      </w:r>
-      <w:r>
-        <w:t>Figure 4.</w:t>
-      </w:r>
-    </w:p>
-    <w:p>
-      <w:r>
-        <w:rPr>
-          <w:b/>
-        </w:rPr>
-        <w:t>View</w:t>
-      </w:r>
-      <w:r>
-        <w:t xml:space="preserve"> - </w:t>
-      </w:r>
-      <w:r>
-        <w:t>objects represent something visible in the user interface</w:t>
-      </w:r>
-      <w:r>
-        <w:t xml:space="preserve"> [16]</w:t>
-      </w:r>
-      <w:r>
-        <w:t>.</w:t>
-      </w:r>
-    </w:p>
-    <w:p>
-      <w:r>
-        <w:t xml:space="preserve">In this summarization application </w:t>
-      </w:r>
-      <w:r>
-        <w:t>View</w:t>
-      </w:r>
-      <w:r>
-        <w:t xml:space="preserve"> is the view class as shown in the Figure 4.</w:t>
-      </w:r>
-    </w:p>
-    <w:p>
-      <w:pPr>
-        <w:ind w:left="45"/>
-      </w:pPr>
-      <w:r>
-        <w:rPr>
-          <w:b/>
-        </w:rPr>
-        <w:t>Controller</w:t>
-      </w:r>
-      <w:r>
-        <w:t xml:space="preserve"> </w:t>
-      </w:r>
-      <w:r>
-        <w:t xml:space="preserve">- </w:t>
-      </w:r>
-      <w:r>
-        <w:t xml:space="preserve">object acts as a Mediator between the Model and View objects. A Controller object </w:t>
-      </w:r>
-      <w:r>
-        <w:t xml:space="preserve">  </w:t>
-      </w:r>
-      <w:r>
-        <w:t>communicates data back and forth between the Model objects and the View objects</w:t>
-      </w:r>
-      <w:r>
-        <w:t xml:space="preserve"> [16]</w:t>
-      </w:r>
-      <w:r>
-        <w:t>.</w:t>
-      </w:r>
-    </w:p>
-    <w:p>
-      <w:pPr>
-        <w:ind w:left="45"/>
-      </w:pPr>
-      <w:r>
-        <w:t xml:space="preserve">In this summarization application </w:t>
-      </w:r>
-      <w:r>
-        <w:t>Algorithm</w:t>
-      </w:r>
-      <w:r>
-        <w:t>,</w:t>
-      </w:r>
-      <w:r>
-        <w:t xml:space="preserve"> </w:t>
-      </w:r>
-      <w:r>
-        <w:t>SentenceComparatorForSummary</w:t>
-      </w:r>
-      <w:r>
-        <w:t>,</w:t>
-      </w:r>
-      <w:r>
-        <w:t xml:space="preserve"> </w:t>
-      </w:r>
-      <w:r>
-        <w:t>SentenceComparatorOnScore</w:t>
-      </w:r>
-      <w:r>
-        <w:t>,</w:t>
-      </w:r>
-      <w:r>
-        <w:t xml:space="preserve"> Validator</w:t>
-      </w:r>
-      <w:r>
-        <w:t xml:space="preserve"> are controller classes as shown in the Figure 4.</w:t>
-      </w:r>
-    </w:p>
-    <w:p>
-      <w:pPr>
-        <w:ind w:left="45"/>
-      </w:pPr>
-    </w:p>
-    <w:p>
-      <w:pPr>
-        <w:ind w:left="45"/>
-      </w:pPr>
-    </w:p>
-    <w:p/>
-    <w:p/>
-    <w:p/>
-    <w:p/>
-    <w:p>
-      <w:r>
-        <w:t xml:space="preserve"> </w:t>
-      </w:r>
-    </w:p>
-    <w:p/>
-    <w:p/>
-    <w:p/>
-    <w:p/>
-    <w:p/>
-    <w:p/>
-    <w:p/>
-    <w:p/>
-    <w:p/>
-    <w:p/>
-    <w:p/>
-    <w:p/>
-    <w:p/>
-    <w:p/>
-    <w:p/>
-    <w:p/>
-    <w:p/>
-    <w:p/>
-    <w:p/>
-    <w:p>
-      <w:r>
-        <w:t>3.2.1: Class Diagram</w:t>
-      </w:r>
-    </w:p>
-    <w:p>
-      <w:r>
-        <w:t xml:space="preserve">3.3: </w:t>
-      </w:r>
-      <w:r>
-        <w:t>Challenges</w:t>
-      </w:r>
-    </w:p>
-    <w:p>
-      <w:pPr>
-        <w:rPr>
-          <w:color w:val="C00000"/>
-        </w:rPr>
-      </w:pPr>
-      <w:r>
-        <w:t>3.3.1</w:t>
-      </w:r>
-      <w:r>
-        <w:t xml:space="preserve"> </w:t>
-      </w:r>
-      <w:r>
-        <w:rPr>
-          <w:highlight w:val="yellow"/>
-        </w:rPr>
-        <w:t>Implementation Challenges</w:t>
-      </w:r>
-      <w:r>
-        <w:t xml:space="preserve"> </w:t>
-      </w:r>
-    </w:p>
-    <w:p>
-      <w:pPr>
-        <w:ind w:left="720"/>
-      </w:pPr>
-      <w:r>
-        <w:t>1.</w:t>
-      </w:r>
-      <w:r>
-        <w:t xml:space="preserve">To get the quality summary, quality keywords are required for text summarization. </w:t>
-      </w:r>
-    </w:p>
-    <w:p>
-      <w:pPr>
-        <w:ind w:left="720"/>
-      </w:pPr>
-      <w:r>
-        <w:t xml:space="preserve">2.   There is no standard to identify quality keywords within or multiple documents. The extracted keywords are varying for applying different approaches of keyword extraction.  </w:t>
-      </w:r>
-    </w:p>
-    <w:p>
-      <w:pPr>
-        <w:ind w:left="720"/>
-      </w:pPr>
-      <w:r>
-        <w:t xml:space="preserve">3.   Multi-lingual text </w:t>
-      </w:r>
-      <w:r>
-        <w:t>summarization</w:t>
-      </w:r>
-      <w:r>
-        <w:t xml:space="preserve"> is another challenging task.</w:t>
-      </w:r>
-    </w:p>
-    <w:p>
-      <w:pPr>
-        <w:ind w:left="720"/>
-      </w:pPr>
-      <w:r>
-        <w:t xml:space="preserve">  </w:t>
-      </w:r>
-      <w:r>
-        <w:rPr>
-          <w:highlight w:val="yellow"/>
-        </w:rPr>
-        <w:t>ISSUES AND CHALLENGES OCCURS IN TEXT SUMMARIZATION In the area of text summarization, there are following research issues and challenges occurs during implementation</w:t>
-      </w:r>
-    </w:p>
-    <w:p>
-      <w:pPr>
-        <w:ind w:left="720"/>
-      </w:pPr>
-      <w:r>
-        <w:t xml:space="preserve">1.In the case of multi-document text summarization, several issues occurs frequently while evaluation of summary such as redundancy, temporal dimension, co-reference or sentence ordering, etc. which makes very difficult to achieve quality summary. Some other issues occurs such as grammaticality, cohesion, coherence which is harmful for summary. </w:t>
-      </w:r>
-    </w:p>
-    <w:p>
-      <w:pPr>
-        <w:ind w:left="720"/>
-      </w:pPr>
-      <w:r>
-        <w:t xml:space="preserve"> </w:t>
-      </w:r>
-    </w:p>
-    <w:p>
-      <w:pPr>
-        <w:ind w:left="720"/>
-      </w:pPr>
-      <w:r>
-        <w:t xml:space="preserve">2. The quality of summaries are varying from system to system or person to person. Some person feels some </w:t>
-      </w:r>
-    </w:p>
-    <w:p>
-      <w:pPr>
-        <w:ind w:left="720"/>
-      </w:pPr>
-      <w:r>
-        <w:t xml:space="preserve">set of sentences are important for summary, at the same time other person feel the other set of sentences are important for required summary. </w:t>
-      </w:r>
-    </w:p>
-    <w:p>
-      <w:pPr>
-        <w:ind w:left="720"/>
-      </w:pPr>
-    </w:p>
-    <w:p>
-      <w:pPr>
-        <w:ind w:left="720"/>
-      </w:pPr>
-    </w:p>
-    <w:p/>
-    <w:p>
-      <w:r>
-        <w:t>3.3.1: Scalability</w:t>
+        <w:t xml:space="preserve">4.2: </w:t>
+      </w:r>
+      <w:r>
+        <w:t>Application</w:t>
+      </w:r>
+    </w:p>
+    <w:p>
+      <w:r>
+        <w:t>4.2.1: UI</w:t>
+      </w:r>
+    </w:p>
+    <w:p>
+      <w:r>
+        <w:t>4.2.2: Content</w:t>
+      </w:r>
+    </w:p>
+    <w:p>
+      <w:r>
+        <w:t>4.2.3: Features</w:t>
+      </w:r>
+    </w:p>
+    <w:p/>
+    <w:p/>
+    <w:p/>
+    <w:p/>
+    <w:p/>
+    <w:p/>
+    <w:p/>
+    <w:p/>
+    <w:p/>
+    <w:p/>
+    <w:p/>
+    <w:p/>
+    <w:p/>
+    <w:p/>
+    <w:p/>
+    <w:p/>
+    <w:p/>
+    <w:p/>
+    <w:p/>
+    <w:p>
+      <w:r>
+        <w:t>Chapter 5: Testing</w:t>
+      </w:r>
+    </w:p>
+    <w:p>
+      <w:r>
+        <w:t xml:space="preserve">5.1: </w:t>
+      </w:r>
+      <w:r>
+        <w:t>Test</w:t>
+      </w:r>
+      <w:r>
+        <w:t xml:space="preserve"> </w:t>
+      </w:r>
+      <w:r>
+        <w:t>Plan</w:t>
+      </w:r>
+    </w:p>
+    <w:p>
+      <w:r>
+        <w:t>5.1.1: Market Fit</w:t>
+      </w:r>
+    </w:p>
+    <w:p>
+      <w:r>
+        <w:t>5.1.2: Performance and Reliability</w:t>
+      </w:r>
+    </w:p>
+    <w:p>
+      <w:r>
+        <w:t xml:space="preserve"> 5.2: </w:t>
+      </w:r>
+      <w:r>
+        <w:t>Test</w:t>
+      </w:r>
+      <w:r>
+        <w:t xml:space="preserve"> </w:t>
+      </w:r>
+      <w:r>
+        <w:t>Results</w:t>
+      </w:r>
+    </w:p>
+    <w:p>
+      <w:r>
+        <w:t xml:space="preserve"> </w:t>
+      </w:r>
+      <w:r>
+        <w:t>5.2.1: Market Fit</w:t>
       </w:r>
     </w:p>
     <w:p>
       <w:r>
         <w:lastRenderedPageBreak/>
-        <w:t xml:space="preserve">3.4: </w:t>
-      </w:r>
-      <w:r>
-        <w:t>Programming</w:t>
-      </w:r>
-      <w:r>
-        <w:t xml:space="preserve"> </w:t>
-      </w:r>
-      <w:r>
-        <w:t>Languages</w:t>
-      </w:r>
-    </w:p>
-    <w:p>
-      <w:r>
-        <w:t xml:space="preserve">3.5: </w:t>
-      </w:r>
-      <w:r>
-        <w:t>Classification</w:t>
-      </w:r>
-      <w:r>
-        <w:t xml:space="preserve"> </w:t>
-      </w:r>
-      <w:r>
-        <w:t>of</w:t>
-      </w:r>
-      <w:r>
-        <w:t xml:space="preserve"> </w:t>
-      </w:r>
-      <w:r>
-        <w:t>Summarization</w:t>
-      </w:r>
-      <w:r>
-        <w:t xml:space="preserve"> </w:t>
-      </w:r>
-      <w:r>
-        <w:t>Tasks</w:t>
-      </w:r>
-    </w:p>
-    <w:p>
-      <w:r>
-        <w:t>3.6: Methodology</w:t>
-      </w:r>
-    </w:p>
-    <w:p>
-      <w:r>
-        <w:t>3.7: Summarization Algorithm</w:t>
-      </w:r>
-    </w:p>
-    <w:p>
-      <w:r>
-        <w:t xml:space="preserve"> 3.8: </w:t>
-      </w:r>
-      <w:r>
-        <w:t>Text</w:t>
-      </w:r>
-      <w:r>
-        <w:t xml:space="preserve"> </w:t>
-      </w:r>
-      <w:r>
-        <w:t>Translate</w:t>
-      </w:r>
-      <w:r>
-        <w:t xml:space="preserve"> API</w:t>
-      </w:r>
-    </w:p>
-    <w:p>
-      <w:r>
-        <w:t xml:space="preserve">3.9: </w:t>
-      </w:r>
-      <w:r>
-        <w:t>Unit</w:t>
-      </w:r>
-      <w:r>
-        <w:t xml:space="preserve"> </w:t>
-      </w:r>
-      <w:r>
-        <w:t>Testing</w:t>
-      </w:r>
-    </w:p>
-    <w:p/>
-    <w:p/>
-    <w:p/>
-    <w:p/>
-    <w:p/>
-    <w:p/>
-    <w:p/>
-    <w:p/>
-    <w:p/>
-    <w:p/>
-    <w:p/>
-    <w:p/>
-    <w:p/>
-    <w:p/>
-    <w:p>
-      <w:r>
-        <w:t>Chapter 4: Development</w:t>
-      </w:r>
-    </w:p>
-    <w:p>
-      <w:r>
-        <w:t xml:space="preserve">4.1: </w:t>
-      </w:r>
-      <w:r>
-        <w:t>Tools</w:t>
-      </w:r>
-    </w:p>
-    <w:p>
-      <w:r>
-        <w:t>4.1.1: IDE</w:t>
-      </w:r>
-    </w:p>
-    <w:p>
-      <w:r>
-        <w:t>4.1.2: Debugging</w:t>
-      </w:r>
-    </w:p>
-    <w:p>
-      <w:r>
-        <w:t>4.1.3: Other tools</w:t>
-      </w:r>
-    </w:p>
-    <w:p/>
-    <w:p>
-      <w:r>
-        <w:t xml:space="preserve">4.2: </w:t>
-      </w:r>
-      <w:r>
-        <w:t>Application</w:t>
-      </w:r>
-    </w:p>
-    <w:p>
-      <w:r>
-        <w:t>4.2.1: UI</w:t>
-      </w:r>
-    </w:p>
-    <w:p>
-      <w:r>
-        <w:t>4.2.2: Content</w:t>
-      </w:r>
-    </w:p>
-    <w:p>
-      <w:r>
-        <w:lastRenderedPageBreak/>
-        <w:t>4.2.3: Features</w:t>
-      </w:r>
-    </w:p>
-    <w:p/>
-    <w:p/>
-    <w:p/>
-    <w:p/>
-    <w:p/>
-    <w:p/>
-    <w:p/>
-    <w:p/>
-    <w:p/>
-    <w:p/>
-    <w:p/>
-    <w:p/>
-    <w:p/>
-    <w:p/>
-    <w:p/>
-    <w:p/>
-    <w:p/>
-    <w:p/>
-    <w:p/>
-    <w:p>
-      <w:r>
-        <w:t>Chapter 5: Testing</w:t>
-      </w:r>
-    </w:p>
-    <w:p>
-      <w:r>
-        <w:t xml:space="preserve">5.1: </w:t>
-      </w:r>
-      <w:r>
-        <w:t>Test</w:t>
-      </w:r>
-      <w:r>
-        <w:t xml:space="preserve"> </w:t>
-      </w:r>
-      <w:r>
-        <w:t>Plan</w:t>
-      </w:r>
-    </w:p>
-    <w:p>
-      <w:r>
-        <w:t>5.1.1: Market Fit</w:t>
-      </w:r>
-    </w:p>
-    <w:p>
-      <w:r>
-        <w:t>5.1.2: Performance and Reliability</w:t>
-      </w:r>
-    </w:p>
-    <w:p>
-      <w:r>
-        <w:t xml:space="preserve"> 5.2: </w:t>
-      </w:r>
-      <w:r>
-        <w:t>Test</w:t>
-      </w:r>
-      <w:r>
-        <w:t xml:space="preserve"> </w:t>
-      </w:r>
-      <w:r>
-        <w:t>Results</w:t>
-      </w:r>
-    </w:p>
-    <w:p>
-      <w:r>
-        <w:t xml:space="preserve"> </w:t>
-      </w:r>
-      <w:r>
-        <w:t>5.2.1: Market Fit</w:t>
-      </w:r>
-    </w:p>
-    <w:p>
-      <w:r>
         <w:t>5.2.2: Performance and Reliability</w:t>
       </w:r>
     </w:p>
@@ -3184,6 +4232,657 @@
 <file path=word/numbering.xml><?xml version="1.0" encoding="utf-8"?>
 <w:numbering xmlns:wpc="http://schemas.microsoft.com/office/word/2010/wordprocessingCanvas" xmlns:cx="http://schemas.microsoft.com/office/drawing/2014/chartex" xmlns:cx1="http://schemas.microsoft.com/office/drawing/2015/9/8/chartex" xmlns:mc="http://schemas.openxmlformats.org/markup-compatibility/2006" xmlns:o="urn:schemas-microsoft-com:office:office" xmlns:r="http://schemas.openxmlformats.org/officeDocument/2006/relationships" xmlns:m="http://schemas.openxmlformats.org/officeDocument/2006/math" xmlns:v="urn:schemas-microsoft-com:vml" xmlns:wp14="http://schemas.microsoft.com/office/word/2010/wordprocessingDrawing" xmlns:wp="http://schemas.openxmlformats.org/drawingml/2006/wordprocessingDrawing" xmlns:w10="urn:schemas-microsoft-com:office:word" xmlns:w="http://schemas.openxmlformats.org/wordprocessingml/2006/main" xmlns:w14="http://schemas.microsoft.com/office/word/2010/wordml" xmlns:w15="http://schemas.microsoft.com/office/word/2012/wordml" xmlns:w16se="http://schemas.microsoft.com/office/word/2015/wordml/symex" xmlns:wpg="http://schemas.microsoft.com/office/word/2010/wordprocessingGroup" xmlns:wpi="http://schemas.microsoft.com/office/word/2010/wordprocessingInk" xmlns:wne="http://schemas.microsoft.com/office/word/2006/wordml" xmlns:wps="http://schemas.microsoft.com/office/word/2010/wordprocessingShape" mc:Ignorable="w14 w15 w16se wp14">
   <w:abstractNum w:abstractNumId="0" w15:restartNumberingAfterBreak="0">
+    <w:nsid w:val="0051589B"/>
+    <w:multiLevelType w:val="hybridMultilevel"/>
+    <w:tmpl w:val="D4CE6F20"/>
+    <w:lvl w:ilvl="0" w:tplc="04090001">
+      <w:start w:val="1"/>
+      <w:numFmt w:val="bullet"/>
+      <w:lvlText w:val=""/>
+      <w:lvlJc w:val="left"/>
+      <w:pPr>
+        <w:ind w:left="720" w:hanging="360"/>
+      </w:pPr>
+      <w:rPr>
+        <w:rFonts w:ascii="Symbol" w:hAnsi="Symbol" w:hint="default"/>
+      </w:rPr>
+    </w:lvl>
+    <w:lvl w:ilvl="1" w:tplc="04090003" w:tentative="1">
+      <w:start w:val="1"/>
+      <w:numFmt w:val="bullet"/>
+      <w:lvlText w:val="o"/>
+      <w:lvlJc w:val="left"/>
+      <w:pPr>
+        <w:ind w:left="1440" w:hanging="360"/>
+      </w:pPr>
+      <w:rPr>
+        <w:rFonts w:ascii="Courier New" w:hAnsi="Courier New" w:cs="Courier New" w:hint="default"/>
+      </w:rPr>
+    </w:lvl>
+    <w:lvl w:ilvl="2" w:tplc="04090005" w:tentative="1">
+      <w:start w:val="1"/>
+      <w:numFmt w:val="bullet"/>
+      <w:lvlText w:val=""/>
+      <w:lvlJc w:val="left"/>
+      <w:pPr>
+        <w:ind w:left="2160" w:hanging="360"/>
+      </w:pPr>
+      <w:rPr>
+        <w:rFonts w:ascii="Wingdings" w:hAnsi="Wingdings" w:hint="default"/>
+      </w:rPr>
+    </w:lvl>
+    <w:lvl w:ilvl="3" w:tplc="04090001" w:tentative="1">
+      <w:start w:val="1"/>
+      <w:numFmt w:val="bullet"/>
+      <w:lvlText w:val=""/>
+      <w:lvlJc w:val="left"/>
+      <w:pPr>
+        <w:ind w:left="2880" w:hanging="360"/>
+      </w:pPr>
+      <w:rPr>
+        <w:rFonts w:ascii="Symbol" w:hAnsi="Symbol" w:hint="default"/>
+      </w:rPr>
+    </w:lvl>
+    <w:lvl w:ilvl="4" w:tplc="04090003" w:tentative="1">
+      <w:start w:val="1"/>
+      <w:numFmt w:val="bullet"/>
+      <w:lvlText w:val="o"/>
+      <w:lvlJc w:val="left"/>
+      <w:pPr>
+        <w:ind w:left="3600" w:hanging="360"/>
+      </w:pPr>
+      <w:rPr>
+        <w:rFonts w:ascii="Courier New" w:hAnsi="Courier New" w:cs="Courier New" w:hint="default"/>
+      </w:rPr>
+    </w:lvl>
+    <w:lvl w:ilvl="5" w:tplc="04090005" w:tentative="1">
+      <w:start w:val="1"/>
+      <w:numFmt w:val="bullet"/>
+      <w:lvlText w:val=""/>
+      <w:lvlJc w:val="left"/>
+      <w:pPr>
+        <w:ind w:left="4320" w:hanging="360"/>
+      </w:pPr>
+      <w:rPr>
+        <w:rFonts w:ascii="Wingdings" w:hAnsi="Wingdings" w:hint="default"/>
+      </w:rPr>
+    </w:lvl>
+    <w:lvl w:ilvl="6" w:tplc="04090001" w:tentative="1">
+      <w:start w:val="1"/>
+      <w:numFmt w:val="bullet"/>
+      <w:lvlText w:val=""/>
+      <w:lvlJc w:val="left"/>
+      <w:pPr>
+        <w:ind w:left="5040" w:hanging="360"/>
+      </w:pPr>
+      <w:rPr>
+        <w:rFonts w:ascii="Symbol" w:hAnsi="Symbol" w:hint="default"/>
+      </w:rPr>
+    </w:lvl>
+    <w:lvl w:ilvl="7" w:tplc="04090003" w:tentative="1">
+      <w:start w:val="1"/>
+      <w:numFmt w:val="bullet"/>
+      <w:lvlText w:val="o"/>
+      <w:lvlJc w:val="left"/>
+      <w:pPr>
+        <w:ind w:left="5760" w:hanging="360"/>
+      </w:pPr>
+      <w:rPr>
+        <w:rFonts w:ascii="Courier New" w:hAnsi="Courier New" w:cs="Courier New" w:hint="default"/>
+      </w:rPr>
+    </w:lvl>
+    <w:lvl w:ilvl="8" w:tplc="04090005" w:tentative="1">
+      <w:start w:val="1"/>
+      <w:numFmt w:val="bullet"/>
+      <w:lvlText w:val=""/>
+      <w:lvlJc w:val="left"/>
+      <w:pPr>
+        <w:ind w:left="6480" w:hanging="360"/>
+      </w:pPr>
+      <w:rPr>
+        <w:rFonts w:ascii="Wingdings" w:hAnsi="Wingdings" w:hint="default"/>
+      </w:rPr>
+    </w:lvl>
+  </w:abstractNum>
+  <w:abstractNum w:abstractNumId="1" w15:restartNumberingAfterBreak="0">
+    <w:nsid w:val="102D3C40"/>
+    <w:multiLevelType w:val="hybridMultilevel"/>
+    <w:tmpl w:val="57EA1DF8"/>
+    <w:lvl w:ilvl="0" w:tplc="04090001">
+      <w:start w:val="1"/>
+      <w:numFmt w:val="bullet"/>
+      <w:lvlText w:val=""/>
+      <w:lvlJc w:val="left"/>
+      <w:pPr>
+        <w:ind w:left="720" w:hanging="360"/>
+      </w:pPr>
+      <w:rPr>
+        <w:rFonts w:ascii="Symbol" w:hAnsi="Symbol" w:hint="default"/>
+      </w:rPr>
+    </w:lvl>
+    <w:lvl w:ilvl="1" w:tplc="04090001">
+      <w:start w:val="1"/>
+      <w:numFmt w:val="bullet"/>
+      <w:lvlText w:val=""/>
+      <w:lvlJc w:val="left"/>
+      <w:pPr>
+        <w:ind w:left="1440" w:hanging="360"/>
+      </w:pPr>
+      <w:rPr>
+        <w:rFonts w:ascii="Symbol" w:hAnsi="Symbol" w:hint="default"/>
+      </w:rPr>
+    </w:lvl>
+    <w:lvl w:ilvl="2" w:tplc="04090005" w:tentative="1">
+      <w:start w:val="1"/>
+      <w:numFmt w:val="bullet"/>
+      <w:lvlText w:val=""/>
+      <w:lvlJc w:val="left"/>
+      <w:pPr>
+        <w:ind w:left="2160" w:hanging="360"/>
+      </w:pPr>
+      <w:rPr>
+        <w:rFonts w:ascii="Wingdings" w:hAnsi="Wingdings" w:hint="default"/>
+      </w:rPr>
+    </w:lvl>
+    <w:lvl w:ilvl="3" w:tplc="04090001" w:tentative="1">
+      <w:start w:val="1"/>
+      <w:numFmt w:val="bullet"/>
+      <w:lvlText w:val=""/>
+      <w:lvlJc w:val="left"/>
+      <w:pPr>
+        <w:ind w:left="2880" w:hanging="360"/>
+      </w:pPr>
+      <w:rPr>
+        <w:rFonts w:ascii="Symbol" w:hAnsi="Symbol" w:hint="default"/>
+      </w:rPr>
+    </w:lvl>
+    <w:lvl w:ilvl="4" w:tplc="04090003" w:tentative="1">
+      <w:start w:val="1"/>
+      <w:numFmt w:val="bullet"/>
+      <w:lvlText w:val="o"/>
+      <w:lvlJc w:val="left"/>
+      <w:pPr>
+        <w:ind w:left="3600" w:hanging="360"/>
+      </w:pPr>
+      <w:rPr>
+        <w:rFonts w:ascii="Courier New" w:hAnsi="Courier New" w:cs="Courier New" w:hint="default"/>
+      </w:rPr>
+    </w:lvl>
+    <w:lvl w:ilvl="5" w:tplc="04090005" w:tentative="1">
+      <w:start w:val="1"/>
+      <w:numFmt w:val="bullet"/>
+      <w:lvlText w:val=""/>
+      <w:lvlJc w:val="left"/>
+      <w:pPr>
+        <w:ind w:left="4320" w:hanging="360"/>
+      </w:pPr>
+      <w:rPr>
+        <w:rFonts w:ascii="Wingdings" w:hAnsi="Wingdings" w:hint="default"/>
+      </w:rPr>
+    </w:lvl>
+    <w:lvl w:ilvl="6" w:tplc="04090001" w:tentative="1">
+      <w:start w:val="1"/>
+      <w:numFmt w:val="bullet"/>
+      <w:lvlText w:val=""/>
+      <w:lvlJc w:val="left"/>
+      <w:pPr>
+        <w:ind w:left="5040" w:hanging="360"/>
+      </w:pPr>
+      <w:rPr>
+        <w:rFonts w:ascii="Symbol" w:hAnsi="Symbol" w:hint="default"/>
+      </w:rPr>
+    </w:lvl>
+    <w:lvl w:ilvl="7" w:tplc="04090003" w:tentative="1">
+      <w:start w:val="1"/>
+      <w:numFmt w:val="bullet"/>
+      <w:lvlText w:val="o"/>
+      <w:lvlJc w:val="left"/>
+      <w:pPr>
+        <w:ind w:left="5760" w:hanging="360"/>
+      </w:pPr>
+      <w:rPr>
+        <w:rFonts w:ascii="Courier New" w:hAnsi="Courier New" w:cs="Courier New" w:hint="default"/>
+      </w:rPr>
+    </w:lvl>
+    <w:lvl w:ilvl="8" w:tplc="04090005" w:tentative="1">
+      <w:start w:val="1"/>
+      <w:numFmt w:val="bullet"/>
+      <w:lvlText w:val=""/>
+      <w:lvlJc w:val="left"/>
+      <w:pPr>
+        <w:ind w:left="6480" w:hanging="360"/>
+      </w:pPr>
+      <w:rPr>
+        <w:rFonts w:ascii="Wingdings" w:hAnsi="Wingdings" w:hint="default"/>
+      </w:rPr>
+    </w:lvl>
+  </w:abstractNum>
+  <w:abstractNum w:abstractNumId="2" w15:restartNumberingAfterBreak="0">
+    <w:nsid w:val="135135A7"/>
+    <w:multiLevelType w:val="hybridMultilevel"/>
+    <w:tmpl w:val="2C181DD2"/>
+    <w:lvl w:ilvl="0" w:tplc="04090001">
+      <w:start w:val="1"/>
+      <w:numFmt w:val="bullet"/>
+      <w:lvlText w:val=""/>
+      <w:lvlJc w:val="left"/>
+      <w:pPr>
+        <w:ind w:left="1440" w:hanging="360"/>
+      </w:pPr>
+      <w:rPr>
+        <w:rFonts w:ascii="Symbol" w:hAnsi="Symbol" w:hint="default"/>
+      </w:rPr>
+    </w:lvl>
+    <w:lvl w:ilvl="1" w:tplc="04090003" w:tentative="1">
+      <w:start w:val="1"/>
+      <w:numFmt w:val="bullet"/>
+      <w:lvlText w:val="o"/>
+      <w:lvlJc w:val="left"/>
+      <w:pPr>
+        <w:ind w:left="2160" w:hanging="360"/>
+      </w:pPr>
+      <w:rPr>
+        <w:rFonts w:ascii="Courier New" w:hAnsi="Courier New" w:cs="Courier New" w:hint="default"/>
+      </w:rPr>
+    </w:lvl>
+    <w:lvl w:ilvl="2" w:tplc="04090005" w:tentative="1">
+      <w:start w:val="1"/>
+      <w:numFmt w:val="bullet"/>
+      <w:lvlText w:val=""/>
+      <w:lvlJc w:val="left"/>
+      <w:pPr>
+        <w:ind w:left="2880" w:hanging="360"/>
+      </w:pPr>
+      <w:rPr>
+        <w:rFonts w:ascii="Wingdings" w:hAnsi="Wingdings" w:hint="default"/>
+      </w:rPr>
+    </w:lvl>
+    <w:lvl w:ilvl="3" w:tplc="04090001" w:tentative="1">
+      <w:start w:val="1"/>
+      <w:numFmt w:val="bullet"/>
+      <w:lvlText w:val=""/>
+      <w:lvlJc w:val="left"/>
+      <w:pPr>
+        <w:ind w:left="3600" w:hanging="360"/>
+      </w:pPr>
+      <w:rPr>
+        <w:rFonts w:ascii="Symbol" w:hAnsi="Symbol" w:hint="default"/>
+      </w:rPr>
+    </w:lvl>
+    <w:lvl w:ilvl="4" w:tplc="04090003" w:tentative="1">
+      <w:start w:val="1"/>
+      <w:numFmt w:val="bullet"/>
+      <w:lvlText w:val="o"/>
+      <w:lvlJc w:val="left"/>
+      <w:pPr>
+        <w:ind w:left="4320" w:hanging="360"/>
+      </w:pPr>
+      <w:rPr>
+        <w:rFonts w:ascii="Courier New" w:hAnsi="Courier New" w:cs="Courier New" w:hint="default"/>
+      </w:rPr>
+    </w:lvl>
+    <w:lvl w:ilvl="5" w:tplc="04090005" w:tentative="1">
+      <w:start w:val="1"/>
+      <w:numFmt w:val="bullet"/>
+      <w:lvlText w:val=""/>
+      <w:lvlJc w:val="left"/>
+      <w:pPr>
+        <w:ind w:left="5040" w:hanging="360"/>
+      </w:pPr>
+      <w:rPr>
+        <w:rFonts w:ascii="Wingdings" w:hAnsi="Wingdings" w:hint="default"/>
+      </w:rPr>
+    </w:lvl>
+    <w:lvl w:ilvl="6" w:tplc="04090001" w:tentative="1">
+      <w:start w:val="1"/>
+      <w:numFmt w:val="bullet"/>
+      <w:lvlText w:val=""/>
+      <w:lvlJc w:val="left"/>
+      <w:pPr>
+        <w:ind w:left="5760" w:hanging="360"/>
+      </w:pPr>
+      <w:rPr>
+        <w:rFonts w:ascii="Symbol" w:hAnsi="Symbol" w:hint="default"/>
+      </w:rPr>
+    </w:lvl>
+    <w:lvl w:ilvl="7" w:tplc="04090003" w:tentative="1">
+      <w:start w:val="1"/>
+      <w:numFmt w:val="bullet"/>
+      <w:lvlText w:val="o"/>
+      <w:lvlJc w:val="left"/>
+      <w:pPr>
+        <w:ind w:left="6480" w:hanging="360"/>
+      </w:pPr>
+      <w:rPr>
+        <w:rFonts w:ascii="Courier New" w:hAnsi="Courier New" w:cs="Courier New" w:hint="default"/>
+      </w:rPr>
+    </w:lvl>
+    <w:lvl w:ilvl="8" w:tplc="04090005" w:tentative="1">
+      <w:start w:val="1"/>
+      <w:numFmt w:val="bullet"/>
+      <w:lvlText w:val=""/>
+      <w:lvlJc w:val="left"/>
+      <w:pPr>
+        <w:ind w:left="7200" w:hanging="360"/>
+      </w:pPr>
+      <w:rPr>
+        <w:rFonts w:ascii="Wingdings" w:hAnsi="Wingdings" w:hint="default"/>
+      </w:rPr>
+    </w:lvl>
+  </w:abstractNum>
+  <w:abstractNum w:abstractNumId="3" w15:restartNumberingAfterBreak="0">
+    <w:nsid w:val="1C7C7452"/>
+    <w:multiLevelType w:val="hybridMultilevel"/>
+    <w:tmpl w:val="7EC4A8EE"/>
+    <w:lvl w:ilvl="0" w:tplc="04090001">
+      <w:start w:val="1"/>
+      <w:numFmt w:val="bullet"/>
+      <w:lvlText w:val=""/>
+      <w:lvlJc w:val="left"/>
+      <w:pPr>
+        <w:ind w:left="720" w:hanging="360"/>
+      </w:pPr>
+      <w:rPr>
+        <w:rFonts w:ascii="Symbol" w:hAnsi="Symbol" w:hint="default"/>
+      </w:rPr>
+    </w:lvl>
+    <w:lvl w:ilvl="1" w:tplc="04090003" w:tentative="1">
+      <w:start w:val="1"/>
+      <w:numFmt w:val="bullet"/>
+      <w:lvlText w:val="o"/>
+      <w:lvlJc w:val="left"/>
+      <w:pPr>
+        <w:ind w:left="1440" w:hanging="360"/>
+      </w:pPr>
+      <w:rPr>
+        <w:rFonts w:ascii="Courier New" w:hAnsi="Courier New" w:cs="Courier New" w:hint="default"/>
+      </w:rPr>
+    </w:lvl>
+    <w:lvl w:ilvl="2" w:tplc="04090005" w:tentative="1">
+      <w:start w:val="1"/>
+      <w:numFmt w:val="bullet"/>
+      <w:lvlText w:val=""/>
+      <w:lvlJc w:val="left"/>
+      <w:pPr>
+        <w:ind w:left="2160" w:hanging="360"/>
+      </w:pPr>
+      <w:rPr>
+        <w:rFonts w:ascii="Wingdings" w:hAnsi="Wingdings" w:hint="default"/>
+      </w:rPr>
+    </w:lvl>
+    <w:lvl w:ilvl="3" w:tplc="04090001" w:tentative="1">
+      <w:start w:val="1"/>
+      <w:numFmt w:val="bullet"/>
+      <w:lvlText w:val=""/>
+      <w:lvlJc w:val="left"/>
+      <w:pPr>
+        <w:ind w:left="2880" w:hanging="360"/>
+      </w:pPr>
+      <w:rPr>
+        <w:rFonts w:ascii="Symbol" w:hAnsi="Symbol" w:hint="default"/>
+      </w:rPr>
+    </w:lvl>
+    <w:lvl w:ilvl="4" w:tplc="04090003" w:tentative="1">
+      <w:start w:val="1"/>
+      <w:numFmt w:val="bullet"/>
+      <w:lvlText w:val="o"/>
+      <w:lvlJc w:val="left"/>
+      <w:pPr>
+        <w:ind w:left="3600" w:hanging="360"/>
+      </w:pPr>
+      <w:rPr>
+        <w:rFonts w:ascii="Courier New" w:hAnsi="Courier New" w:cs="Courier New" w:hint="default"/>
+      </w:rPr>
+    </w:lvl>
+    <w:lvl w:ilvl="5" w:tplc="04090005" w:tentative="1">
+      <w:start w:val="1"/>
+      <w:numFmt w:val="bullet"/>
+      <w:lvlText w:val=""/>
+      <w:lvlJc w:val="left"/>
+      <w:pPr>
+        <w:ind w:left="4320" w:hanging="360"/>
+      </w:pPr>
+      <w:rPr>
+        <w:rFonts w:ascii="Wingdings" w:hAnsi="Wingdings" w:hint="default"/>
+      </w:rPr>
+    </w:lvl>
+    <w:lvl w:ilvl="6" w:tplc="04090001" w:tentative="1">
+      <w:start w:val="1"/>
+      <w:numFmt w:val="bullet"/>
+      <w:lvlText w:val=""/>
+      <w:lvlJc w:val="left"/>
+      <w:pPr>
+        <w:ind w:left="5040" w:hanging="360"/>
+      </w:pPr>
+      <w:rPr>
+        <w:rFonts w:ascii="Symbol" w:hAnsi="Symbol" w:hint="default"/>
+      </w:rPr>
+    </w:lvl>
+    <w:lvl w:ilvl="7" w:tplc="04090003" w:tentative="1">
+      <w:start w:val="1"/>
+      <w:numFmt w:val="bullet"/>
+      <w:lvlText w:val="o"/>
+      <w:lvlJc w:val="left"/>
+      <w:pPr>
+        <w:ind w:left="5760" w:hanging="360"/>
+      </w:pPr>
+      <w:rPr>
+        <w:rFonts w:ascii="Courier New" w:hAnsi="Courier New" w:cs="Courier New" w:hint="default"/>
+      </w:rPr>
+    </w:lvl>
+    <w:lvl w:ilvl="8" w:tplc="04090005" w:tentative="1">
+      <w:start w:val="1"/>
+      <w:numFmt w:val="bullet"/>
+      <w:lvlText w:val=""/>
+      <w:lvlJc w:val="left"/>
+      <w:pPr>
+        <w:ind w:left="6480" w:hanging="360"/>
+      </w:pPr>
+      <w:rPr>
+        <w:rFonts w:ascii="Wingdings" w:hAnsi="Wingdings" w:hint="default"/>
+      </w:rPr>
+    </w:lvl>
+  </w:abstractNum>
+  <w:abstractNum w:abstractNumId="4" w15:restartNumberingAfterBreak="0">
+    <w:nsid w:val="260127E7"/>
+    <w:multiLevelType w:val="hybridMultilevel"/>
+    <w:tmpl w:val="E99ED290"/>
+    <w:lvl w:ilvl="0" w:tplc="0409000F">
+      <w:start w:val="1"/>
+      <w:numFmt w:val="decimal"/>
+      <w:lvlText w:val="%1."/>
+      <w:lvlJc w:val="left"/>
+      <w:pPr>
+        <w:ind w:left="1494" w:hanging="360"/>
+      </w:pPr>
+    </w:lvl>
+    <w:lvl w:ilvl="1" w:tplc="04090019" w:tentative="1">
+      <w:start w:val="1"/>
+      <w:numFmt w:val="lowerLetter"/>
+      <w:lvlText w:val="%2."/>
+      <w:lvlJc w:val="left"/>
+      <w:pPr>
+        <w:ind w:left="2214" w:hanging="360"/>
+      </w:pPr>
+    </w:lvl>
+    <w:lvl w:ilvl="2" w:tplc="0409001B" w:tentative="1">
+      <w:start w:val="1"/>
+      <w:numFmt w:val="lowerRoman"/>
+      <w:lvlText w:val="%3."/>
+      <w:lvlJc w:val="right"/>
+      <w:pPr>
+        <w:ind w:left="2934" w:hanging="180"/>
+      </w:pPr>
+    </w:lvl>
+    <w:lvl w:ilvl="3" w:tplc="0409000F" w:tentative="1">
+      <w:start w:val="1"/>
+      <w:numFmt w:val="decimal"/>
+      <w:lvlText w:val="%4."/>
+      <w:lvlJc w:val="left"/>
+      <w:pPr>
+        <w:ind w:left="3654" w:hanging="360"/>
+      </w:pPr>
+    </w:lvl>
+    <w:lvl w:ilvl="4" w:tplc="04090019" w:tentative="1">
+      <w:start w:val="1"/>
+      <w:numFmt w:val="lowerLetter"/>
+      <w:lvlText w:val="%5."/>
+      <w:lvlJc w:val="left"/>
+      <w:pPr>
+        <w:ind w:left="4374" w:hanging="360"/>
+      </w:pPr>
+    </w:lvl>
+    <w:lvl w:ilvl="5" w:tplc="0409001B" w:tentative="1">
+      <w:start w:val="1"/>
+      <w:numFmt w:val="lowerRoman"/>
+      <w:lvlText w:val="%6."/>
+      <w:lvlJc w:val="right"/>
+      <w:pPr>
+        <w:ind w:left="5094" w:hanging="180"/>
+      </w:pPr>
+    </w:lvl>
+    <w:lvl w:ilvl="6" w:tplc="0409000F" w:tentative="1">
+      <w:start w:val="1"/>
+      <w:numFmt w:val="decimal"/>
+      <w:lvlText w:val="%7."/>
+      <w:lvlJc w:val="left"/>
+      <w:pPr>
+        <w:ind w:left="5814" w:hanging="360"/>
+      </w:pPr>
+    </w:lvl>
+    <w:lvl w:ilvl="7" w:tplc="04090019" w:tentative="1">
+      <w:start w:val="1"/>
+      <w:numFmt w:val="lowerLetter"/>
+      <w:lvlText w:val="%8."/>
+      <w:lvlJc w:val="left"/>
+      <w:pPr>
+        <w:ind w:left="6534" w:hanging="360"/>
+      </w:pPr>
+    </w:lvl>
+    <w:lvl w:ilvl="8" w:tplc="0409001B" w:tentative="1">
+      <w:start w:val="1"/>
+      <w:numFmt w:val="lowerRoman"/>
+      <w:lvlText w:val="%9."/>
+      <w:lvlJc w:val="right"/>
+      <w:pPr>
+        <w:ind w:left="7254" w:hanging="180"/>
+      </w:pPr>
+    </w:lvl>
+  </w:abstractNum>
+  <w:abstractNum w:abstractNumId="5" w15:restartNumberingAfterBreak="0">
+    <w:nsid w:val="349F645A"/>
+    <w:multiLevelType w:val="hybridMultilevel"/>
+    <w:tmpl w:val="3A4CFBF6"/>
+    <w:lvl w:ilvl="0" w:tplc="04090001">
+      <w:start w:val="1"/>
+      <w:numFmt w:val="bullet"/>
+      <w:lvlText w:val=""/>
+      <w:lvlJc w:val="left"/>
+      <w:pPr>
+        <w:ind w:left="720" w:hanging="360"/>
+      </w:pPr>
+      <w:rPr>
+        <w:rFonts w:ascii="Symbol" w:hAnsi="Symbol" w:hint="default"/>
+      </w:rPr>
+    </w:lvl>
+    <w:lvl w:ilvl="1" w:tplc="04090003">
+      <w:start w:val="1"/>
+      <w:numFmt w:val="bullet"/>
+      <w:lvlText w:val="o"/>
+      <w:lvlJc w:val="left"/>
+      <w:pPr>
+        <w:ind w:left="1440" w:hanging="360"/>
+      </w:pPr>
+      <w:rPr>
+        <w:rFonts w:ascii="Courier New" w:hAnsi="Courier New" w:cs="Courier New" w:hint="default"/>
+      </w:rPr>
+    </w:lvl>
+    <w:lvl w:ilvl="2" w:tplc="04090005" w:tentative="1">
+      <w:start w:val="1"/>
+      <w:numFmt w:val="bullet"/>
+      <w:lvlText w:val=""/>
+      <w:lvlJc w:val="left"/>
+      <w:pPr>
+        <w:ind w:left="2160" w:hanging="360"/>
+      </w:pPr>
+      <w:rPr>
+        <w:rFonts w:ascii="Wingdings" w:hAnsi="Wingdings" w:hint="default"/>
+      </w:rPr>
+    </w:lvl>
+    <w:lvl w:ilvl="3" w:tplc="04090001" w:tentative="1">
+      <w:start w:val="1"/>
+      <w:numFmt w:val="bullet"/>
+      <w:lvlText w:val=""/>
+      <w:lvlJc w:val="left"/>
+      <w:pPr>
+        <w:ind w:left="2880" w:hanging="360"/>
+      </w:pPr>
+      <w:rPr>
+        <w:rFonts w:ascii="Symbol" w:hAnsi="Symbol" w:hint="default"/>
+      </w:rPr>
+    </w:lvl>
+    <w:lvl w:ilvl="4" w:tplc="04090003" w:tentative="1">
+      <w:start w:val="1"/>
+      <w:numFmt w:val="bullet"/>
+      <w:lvlText w:val="o"/>
+      <w:lvlJc w:val="left"/>
+      <w:pPr>
+        <w:ind w:left="3600" w:hanging="360"/>
+      </w:pPr>
+      <w:rPr>
+        <w:rFonts w:ascii="Courier New" w:hAnsi="Courier New" w:cs="Courier New" w:hint="default"/>
+      </w:rPr>
+    </w:lvl>
+    <w:lvl w:ilvl="5" w:tplc="04090005" w:tentative="1">
+      <w:start w:val="1"/>
+      <w:numFmt w:val="bullet"/>
+      <w:lvlText w:val=""/>
+      <w:lvlJc w:val="left"/>
+      <w:pPr>
+        <w:ind w:left="4320" w:hanging="360"/>
+      </w:pPr>
+      <w:rPr>
+        <w:rFonts w:ascii="Wingdings" w:hAnsi="Wingdings" w:hint="default"/>
+      </w:rPr>
+    </w:lvl>
+    <w:lvl w:ilvl="6" w:tplc="04090001" w:tentative="1">
+      <w:start w:val="1"/>
+      <w:numFmt w:val="bullet"/>
+      <w:lvlText w:val=""/>
+      <w:lvlJc w:val="left"/>
+      <w:pPr>
+        <w:ind w:left="5040" w:hanging="360"/>
+      </w:pPr>
+      <w:rPr>
+        <w:rFonts w:ascii="Symbol" w:hAnsi="Symbol" w:hint="default"/>
+      </w:rPr>
+    </w:lvl>
+    <w:lvl w:ilvl="7" w:tplc="04090003" w:tentative="1">
+      <w:start w:val="1"/>
+      <w:numFmt w:val="bullet"/>
+      <w:lvlText w:val="o"/>
+      <w:lvlJc w:val="left"/>
+      <w:pPr>
+        <w:ind w:left="5760" w:hanging="360"/>
+      </w:pPr>
+      <w:rPr>
+        <w:rFonts w:ascii="Courier New" w:hAnsi="Courier New" w:cs="Courier New" w:hint="default"/>
+      </w:rPr>
+    </w:lvl>
+    <w:lvl w:ilvl="8" w:tplc="04090005" w:tentative="1">
+      <w:start w:val="1"/>
+      <w:numFmt w:val="bullet"/>
+      <w:lvlText w:val=""/>
+      <w:lvlJc w:val="left"/>
+      <w:pPr>
+        <w:ind w:left="6480" w:hanging="360"/>
+      </w:pPr>
+      <w:rPr>
+        <w:rFonts w:ascii="Wingdings" w:hAnsi="Wingdings" w:hint="default"/>
+      </w:rPr>
+    </w:lvl>
+  </w:abstractNum>
+  <w:abstractNum w:abstractNumId="6" w15:restartNumberingAfterBreak="0">
     <w:nsid w:val="47967FA6"/>
     <w:multiLevelType w:val="hybridMultilevel"/>
     <w:tmpl w:val="F892AE2E"/>
@@ -3296,7 +4995,7 @@
       </w:rPr>
     </w:lvl>
   </w:abstractNum>
-  <w:abstractNum w:abstractNumId="1" w15:restartNumberingAfterBreak="0">
+  <w:abstractNum w:abstractNumId="7" w15:restartNumberingAfterBreak="0">
     <w:nsid w:val="69F652D2"/>
     <w:multiLevelType w:val="hybridMultilevel"/>
     <w:tmpl w:val="71265F96"/>
@@ -3386,9 +5085,27 @@
     </w:lvl>
   </w:abstractNum>
   <w:num w:numId="1">
+    <w:abstractNumId w:val="7"/>
+  </w:num>
+  <w:num w:numId="2">
+    <w:abstractNumId w:val="6"/>
+  </w:num>
+  <w:num w:numId="3">
+    <w:abstractNumId w:val="4"/>
+  </w:num>
+  <w:num w:numId="4">
+    <w:abstractNumId w:val="2"/>
+  </w:num>
+  <w:num w:numId="5">
+    <w:abstractNumId w:val="5"/>
+  </w:num>
+  <w:num w:numId="6">
     <w:abstractNumId w:val="1"/>
   </w:num>
-  <w:num w:numId="2">
+  <w:num w:numId="7">
+    <w:abstractNumId w:val="3"/>
+  </w:num>
+  <w:num w:numId="8">
     <w:abstractNumId w:val="0"/>
   </w:num>
 </w:numbering>
@@ -3870,6 +5587,45 @@
       <w:contextualSpacing/>
     </w:pPr>
   </w:style>
+  <w:style w:type="paragraph" w:styleId="EndnoteText">
+    <w:name w:val="endnote text"/>
+    <w:basedOn w:val="Normal"/>
+    <w:link w:val="EndnoteTextChar"/>
+    <w:uiPriority w:val="99"/>
+    <w:semiHidden/>
+    <w:unhideWhenUsed/>
+    <w:rsid w:val="00E00B9C"/>
+    <w:pPr>
+      <w:spacing w:after="0" w:line="240" w:lineRule="auto"/>
+    </w:pPr>
+    <w:rPr>
+      <w:sz w:val="20"/>
+      <w:szCs w:val="20"/>
+    </w:rPr>
+  </w:style>
+  <w:style w:type="character" w:customStyle="1" w:styleId="EndnoteTextChar">
+    <w:name w:val="Endnote Text Char"/>
+    <w:basedOn w:val="DefaultParagraphFont"/>
+    <w:link w:val="EndnoteText"/>
+    <w:uiPriority w:val="99"/>
+    <w:semiHidden/>
+    <w:rsid w:val="00E00B9C"/>
+    <w:rPr>
+      <w:sz w:val="20"/>
+      <w:szCs w:val="20"/>
+    </w:rPr>
+  </w:style>
+  <w:style w:type="character" w:styleId="EndnoteReference">
+    <w:name w:val="endnote reference"/>
+    <w:basedOn w:val="DefaultParagraphFont"/>
+    <w:uiPriority w:val="99"/>
+    <w:semiHidden/>
+    <w:unhideWhenUsed/>
+    <w:rsid w:val="00E00B9C"/>
+    <w:rPr>
+      <w:vertAlign w:val="superscript"/>
+    </w:rPr>
+  </w:style>
 </w:styles>
 </file>
 
@@ -4139,7 +5895,7 @@
 </file>
 
 <file path=customXml/itemProps1.xml><?xml version="1.0" encoding="utf-8"?>
-<ds:datastoreItem xmlns:ds="http://schemas.openxmlformats.org/officeDocument/2006/customXml" ds:itemID="{7819D214-D9B7-4A3E-9C65-B99009DDB39E}">
+<ds:datastoreItem xmlns:ds="http://schemas.openxmlformats.org/officeDocument/2006/customXml" ds:itemID="{95CAA476-1928-4DC9-B08B-5B2CD8735BD4}">
   <ds:schemaRefs>
     <ds:schemaRef ds:uri="http://schemas.openxmlformats.org/officeDocument/2006/bibliography"/>
   </ds:schemaRefs>

</xml_diff>